<commit_message>
to do map data
</commit_message>
<xml_diff>
--- a/I-SIVB-ReflectMemoryConverter/Design document for I-SIVB Reflect Memory Converter.docx
+++ b/I-SIVB-ReflectMemoryConverter/Design document for I-SIVB Reflect Memory Converter.docx
@@ -303,56 +303,56 @@
             </w:r>
             <w:r>
               <w:rPr>
-                <w:rFonts w:ascii="SimHei" w:eastAsia="SimHei" w:hAnsi="SimHei" w:cs="Arial Unicode MS" w:hint="eastAsia"/>
+                <w:rFonts w:ascii="黑体" w:eastAsia="黑体" w:hAnsi="黑体" w:cs="Arial Unicode MS" w:hint="eastAsia"/>
                 <w:lang w:eastAsia="zh-CN"/>
               </w:rPr>
               <w:t>中航通用</w:t>
             </w:r>
             <w:r>
               <w:rPr>
-                <w:rFonts w:ascii="SimHei" w:eastAsia="SimHei" w:hAnsi="SimHei" w:cs="Arial Unicode MS" w:hint="eastAsia"/>
+                <w:rFonts w:ascii="黑体" w:eastAsia="黑体" w:hAnsi="黑体" w:cs="Arial Unicode MS" w:hint="eastAsia"/>
                 <w:lang w:eastAsia="zh-CN"/>
               </w:rPr>
               <w:t>电气</w:t>
             </w:r>
             <w:r>
               <w:rPr>
-                <w:rFonts w:ascii="SimHei" w:eastAsia="SimHei" w:hAnsi="SimHei" w:cs="Arial Unicode MS" w:hint="eastAsia"/>
+                <w:rFonts w:ascii="黑体" w:eastAsia="黑体" w:hAnsi="黑体" w:cs="Arial Unicode MS" w:hint="eastAsia"/>
                 <w:lang w:eastAsia="zh-CN"/>
               </w:rPr>
               <w:t>民用航电</w:t>
             </w:r>
             <w:r>
               <w:rPr>
-                <w:rFonts w:ascii="SimHei" w:eastAsia="SimHei" w:hAnsi="SimHei" w:cs="Arial Unicode MS" w:hint="eastAsia"/>
+                <w:rFonts w:ascii="黑体" w:eastAsia="黑体" w:hAnsi="黑体" w:cs="Arial Unicode MS" w:hint="eastAsia"/>
                 <w:lang w:eastAsia="zh-CN"/>
               </w:rPr>
               <w:t>系统</w:t>
             </w:r>
             <w:r>
               <w:rPr>
-                <w:rFonts w:ascii="SimHei" w:eastAsia="SimHei" w:hAnsi="SimHei" w:cs="Arial Unicode MS" w:hint="eastAsia"/>
+                <w:rFonts w:ascii="黑体" w:eastAsia="黑体" w:hAnsi="黑体" w:cs="Arial Unicode MS" w:hint="eastAsia"/>
                 <w:lang w:eastAsia="zh-CN"/>
               </w:rPr>
               <w:t>（“昂际航电</w:t>
             </w:r>
             <w:r>
               <w:rPr>
-                <w:rFonts w:ascii="SimHei" w:eastAsia="SimHei" w:hAnsi="SimHei" w:cs="Arial Unicode MS"/>
+                <w:rFonts w:ascii="黑体" w:eastAsia="黑体" w:hAnsi="黑体" w:cs="Arial Unicode MS"/>
                 <w:lang w:eastAsia="zh-CN"/>
               </w:rPr>
               <w:t>”</w:t>
             </w:r>
             <w:r>
               <w:rPr>
-                <w:rFonts w:ascii="SimHei" w:eastAsia="SimHei" w:hAnsi="SimHei" w:cs="Arial Unicode MS" w:hint="eastAsia"/>
+                <w:rFonts w:ascii="黑体" w:eastAsia="黑体" w:hAnsi="黑体" w:cs="Arial Unicode MS" w:hint="eastAsia"/>
                 <w:lang w:eastAsia="zh-CN"/>
               </w:rPr>
               <w:t>）</w:t>
             </w:r>
             <w:r>
               <w:rPr>
-                <w:rFonts w:ascii="SimHei" w:eastAsia="SimHei" w:hAnsi="SimHei" w:cs="Arial Unicode MS" w:hint="eastAsia"/>
+                <w:rFonts w:ascii="黑体" w:eastAsia="黑体" w:hAnsi="黑体" w:cs="Arial Unicode MS" w:hint="eastAsia"/>
                 <w:lang w:eastAsia="zh-CN"/>
               </w:rPr>
               <w:t>专属信息</w:t>
@@ -375,7 +375,7 @@
               <w:spacing w:before="60" w:after="60"/>
               <w:ind w:left="72" w:right="72"/>
               <w:rPr>
-                <w:rFonts w:ascii="SimHei" w:hAnsi="SimSun"/>
+                <w:rFonts w:ascii="黑体" w:hAnsi="宋体"/>
                 <w:lang w:eastAsia="zh-CN"/>
               </w:rPr>
             </w:pPr>
@@ -398,7 +398,7 @@
             </w:r>
             <w:r>
               <w:rPr>
-                <w:rFonts w:ascii="SimHei" w:eastAsia="SimHei" w:hAnsi="SimHei" w:hint="eastAsia"/>
+                <w:rFonts w:ascii="黑体" w:eastAsia="黑体" w:hAnsi="黑体" w:hint="eastAsia"/>
                 <w:sz w:val="16"/>
                 <w:szCs w:val="16"/>
                 <w:lang w:eastAsia="zh-CN"/>
@@ -444,84 +444,84 @@
       </w:r>
       <w:r>
         <w:rPr>
-          <w:rFonts w:ascii="SimHei" w:eastAsia="SimHei" w:hAnsi="MS Mincho" w:cs="MS Gothic" w:hint="eastAsia"/>
+          <w:rFonts w:ascii="黑体" w:eastAsia="黑体" w:hAnsi="MS Mincho" w:cs="MS Gothic" w:hint="eastAsia"/>
           <w:lang w:val="sv-SE" w:eastAsia="zh-CN"/>
         </w:rPr>
         <w:t>中航通用</w:t>
       </w:r>
       <w:r>
         <w:rPr>
-          <w:rFonts w:ascii="SimHei" w:eastAsia="SimHei" w:hAnsi="MingLiU" w:cs="MingLiU" w:hint="eastAsia"/>
+          <w:rFonts w:ascii="黑体" w:eastAsia="黑体" w:hAnsi="MingLiU" w:cs="MingLiU" w:hint="eastAsia"/>
           <w:lang w:val="sv-SE" w:eastAsia="zh-CN"/>
         </w:rPr>
         <w:t>电</w:t>
       </w:r>
       <w:r>
         <w:rPr>
-          <w:rFonts w:ascii="SimHei" w:eastAsia="SimHei" w:hAnsi="MS Mincho" w:cs="MS Mincho" w:hint="eastAsia"/>
+          <w:rFonts w:ascii="黑体" w:eastAsia="黑体" w:hAnsi="MS Mincho" w:cs="MS Mincho" w:hint="eastAsia"/>
           <w:lang w:val="sv-SE" w:eastAsia="zh-CN"/>
         </w:rPr>
         <w:t>气民用航</w:t>
       </w:r>
       <w:r>
         <w:rPr>
-          <w:rFonts w:ascii="SimHei" w:eastAsia="SimHei" w:hAnsi="MingLiU" w:cs="MingLiU" w:hint="eastAsia"/>
+          <w:rFonts w:ascii="黑体" w:eastAsia="黑体" w:hAnsi="MingLiU" w:cs="MingLiU" w:hint="eastAsia"/>
           <w:lang w:val="sv-SE" w:eastAsia="zh-CN"/>
         </w:rPr>
         <w:t>电</w:t>
       </w:r>
       <w:r>
         <w:rPr>
-          <w:rFonts w:ascii="SimHei" w:eastAsia="SimHei" w:hAnsi="MS Mincho" w:cs="MS Mincho" w:hint="eastAsia"/>
+          <w:rFonts w:ascii="黑体" w:eastAsia="黑体" w:hAnsi="MS Mincho" w:cs="MS Mincho" w:hint="eastAsia"/>
           <w:lang w:val="sv-SE" w:eastAsia="zh-CN"/>
         </w:rPr>
         <w:t>系</w:t>
       </w:r>
       <w:r>
         <w:rPr>
-          <w:rFonts w:ascii="SimHei" w:eastAsia="SimHei" w:hAnsi="MingLiU" w:cs="MingLiU" w:hint="eastAsia"/>
+          <w:rFonts w:ascii="黑体" w:eastAsia="黑体" w:hAnsi="MingLiU" w:cs="MingLiU" w:hint="eastAsia"/>
           <w:lang w:val="sv-SE" w:eastAsia="zh-CN"/>
         </w:rPr>
         <w:t>统</w:t>
       </w:r>
       <w:r>
         <w:rPr>
-          <w:rFonts w:ascii="SimHei" w:eastAsia="SimHei" w:hAnsi="MS Mincho" w:cs="MS Mincho" w:hint="eastAsia"/>
+          <w:rFonts w:ascii="黑体" w:eastAsia="黑体" w:hAnsi="MS Mincho" w:cs="MS Mincho" w:hint="eastAsia"/>
           <w:lang w:val="sv-SE" w:eastAsia="zh-CN"/>
         </w:rPr>
         <w:t>有限</w:t>
       </w:r>
       <w:r>
         <w:rPr>
-          <w:rFonts w:ascii="SimHei" w:eastAsia="SimHei" w:hAnsi="MingLiU" w:cs="MingLiU" w:hint="eastAsia"/>
+          <w:rFonts w:ascii="黑体" w:eastAsia="黑体" w:hAnsi="MingLiU" w:cs="MingLiU" w:hint="eastAsia"/>
           <w:lang w:val="sv-SE" w:eastAsia="zh-CN"/>
         </w:rPr>
         <w:t>责</w:t>
       </w:r>
       <w:r>
         <w:rPr>
-          <w:rFonts w:ascii="SimHei" w:eastAsia="SimHei" w:hAnsi="MS Mincho" w:cs="MS Mincho" w:hint="eastAsia"/>
+          <w:rFonts w:ascii="黑体" w:eastAsia="黑体" w:hAnsi="MS Mincho" w:cs="MS Mincho" w:hint="eastAsia"/>
           <w:lang w:val="sv-SE" w:eastAsia="zh-CN"/>
         </w:rPr>
         <w:t>任公司</w:t>
       </w:r>
       <w:r>
         <w:rPr>
-          <w:rFonts w:ascii="SimHei" w:eastAsia="SimHei" w:hAnsi="MS Mincho" w:cs="MS Mincho" w:hint="eastAsia"/>
+          <w:rFonts w:ascii="黑体" w:eastAsia="黑体" w:hAnsi="MS Mincho" w:cs="MS Mincho" w:hint="eastAsia"/>
           <w:lang w:val="sv-SE" w:eastAsia="zh-CN"/>
         </w:rPr>
         <w:t>（“</w:t>
       </w:r>
       <w:r>
         <w:rPr>
-          <w:rFonts w:ascii="SimHei" w:eastAsia="SimHei" w:hAnsi="MS Mincho" w:cs="MS Mincho" w:hint="eastAsia"/>
+          <w:rFonts w:ascii="黑体" w:eastAsia="黑体" w:hAnsi="MS Mincho" w:cs="MS Mincho" w:hint="eastAsia"/>
           <w:lang w:val="sv-SE" w:eastAsia="zh-CN"/>
         </w:rPr>
         <w:t>昂际航电</w:t>
       </w:r>
       <w:r>
         <w:rPr>
-          <w:rFonts w:ascii="SimHei" w:eastAsia="SimHei" w:hAnsi="MS Mincho" w:cs="MS Mincho" w:hint="eastAsia"/>
+          <w:rFonts w:ascii="黑体" w:eastAsia="黑体" w:hAnsi="MS Mincho" w:cs="MS Mincho" w:hint="eastAsia"/>
           <w:lang w:val="sv-SE" w:eastAsia="zh-CN"/>
         </w:rPr>
         <w:t>”），</w:t>
@@ -4769,27 +4769,14 @@
       <w:r>
         <w:t xml:space="preserve">Figure </w:t>
       </w:r>
-      <w:r>
-        <w:fldChar w:fldCharType="begin"/>
-      </w:r>
-      <w:r>
-        <w:instrText xml:space="preserve"> SEQ Figure \* ARABIC </w:instrText>
-      </w:r>
-      <w:r>
-        <w:fldChar w:fldCharType="separate"/>
-      </w:r>
-      <w:r>
-        <w:rPr>
-          <w:noProof/>
-        </w:rPr>
-        <w:t>1</w:t>
-      </w:r>
-      <w:r>
-        <w:rPr>
-          <w:noProof/>
-        </w:rPr>
-        <w:fldChar w:fldCharType="end"/>
-      </w:r>
+      <w:fldSimple w:instr=" SEQ Figure \* ARABIC ">
+        <w:r>
+          <w:rPr>
+            <w:noProof/>
+          </w:rPr>
+          <w:t>1</w:t>
+        </w:r>
+      </w:fldSimple>
       <w:r>
         <w:t>.</w:t>
       </w:r>
@@ -4928,27 +4915,14 @@
       <w:r>
         <w:t xml:space="preserve">Figure </w:t>
       </w:r>
-      <w:r>
-        <w:fldChar w:fldCharType="begin"/>
-      </w:r>
-      <w:r>
-        <w:instrText xml:space="preserve"> SEQ Figure \* ARABIC </w:instrText>
-      </w:r>
-      <w:r>
-        <w:fldChar w:fldCharType="separate"/>
-      </w:r>
-      <w:r>
-        <w:rPr>
-          <w:noProof/>
-        </w:rPr>
-        <w:t>2</w:t>
-      </w:r>
-      <w:r>
-        <w:rPr>
-          <w:noProof/>
-        </w:rPr>
-        <w:fldChar w:fldCharType="end"/>
-      </w:r>
+      <w:fldSimple w:instr=" SEQ Figure \* ARABIC ">
+        <w:r>
+          <w:rPr>
+            <w:noProof/>
+          </w:rPr>
+          <w:t>2</w:t>
+        </w:r>
+      </w:fldSimple>
       <w:bookmarkEnd w:id="19"/>
       <w:r>
         <w:t>.</w:t>
@@ -5049,27 +5023,14 @@
       <w:r>
         <w:t xml:space="preserve">Figure </w:t>
       </w:r>
-      <w:r>
-        <w:fldChar w:fldCharType="begin"/>
-      </w:r>
-      <w:r>
-        <w:instrText xml:space="preserve"> SEQ Figure \* ARABIC </w:instrText>
-      </w:r>
-      <w:r>
-        <w:fldChar w:fldCharType="separate"/>
-      </w:r>
-      <w:r>
-        <w:rPr>
-          <w:noProof/>
-        </w:rPr>
-        <w:t>3</w:t>
-      </w:r>
-      <w:r>
-        <w:rPr>
-          <w:noProof/>
-        </w:rPr>
-        <w:fldChar w:fldCharType="end"/>
-      </w:r>
+      <w:fldSimple w:instr=" SEQ Figure \* ARABIC ">
+        <w:r>
+          <w:rPr>
+            <w:noProof/>
+          </w:rPr>
+          <w:t>3</w:t>
+        </w:r>
+      </w:fldSimple>
       <w:r>
         <w:t>.</w:t>
       </w:r>
@@ -5816,56 +5777,38 @@
         <w:rPr>
           <w:lang w:val="sv-SE"/>
         </w:rPr>
-        <w:t xml:space="preserve"> Each cycle all the parameters shall be updated and written on to the reflectmory network as a </w:t>
+        <w:t xml:space="preserve"> Each cycle all the parameters shall be updated and written on to the reflectmory network as a whole </w:t>
       </w:r>
       <w:r>
         <w:rPr>
           <w:lang w:val="sv-SE"/>
         </w:rPr>
-        <w:t xml:space="preserve">whole </w:t>
+        <w:t>entity</w:t>
       </w:r>
       <w:r>
         <w:rPr>
           <w:lang w:val="sv-SE"/>
         </w:rPr>
-        <w:t>entity</w:t>
-      </w:r>
-      <w:r>
+        <w:t>.</w:t>
+      </w:r>
+    </w:p>
+    <w:p>
+      <w:pPr>
         <w:rPr>
           <w:lang w:val="sv-SE"/>
         </w:rPr>
-        <w:t>.</w:t>
-      </w:r>
-    </w:p>
-    <w:p>
-      <w:pPr>
+      </w:pPr>
+      <w:r>
         <w:rPr>
           <w:lang w:val="sv-SE"/>
         </w:rPr>
-      </w:pPr>
+        <w:t>For data reader, there is no way to know whether the data is ready or not. So we design the data format</w:t>
+      </w:r>
       <w:r>
         <w:rPr>
           <w:lang w:val="sv-SE"/>
         </w:rPr>
-        <w:t>For data reader, there is no way to know whether the data is ready or not. So we design the data format</w:t>
-      </w:r>
-      <w:r>
-        <w:rPr>
-          <w:lang w:val="sv-SE"/>
-        </w:rPr>
-        <w:t xml:space="preserve"> by adding </w:t>
-      </w:r>
-      <w:r>
-        <w:rPr>
-          <w:lang w:val="sv-SE"/>
-        </w:rPr>
-        <w:t>a head data segment indicating the data (parameters package) status</w:t>
-      </w:r>
-      <w:r>
-        <w:rPr>
-          <w:lang w:val="sv-SE"/>
-        </w:rPr>
-        <w:t xml:space="preserve"> before the real Data1 or Data4 data(parameters).</w:t>
+        <w:t xml:space="preserve"> by adding a head data segment indicating the data (parameters package) status before the real Data1 or Data4 data(parameters).</w:t>
       </w:r>
     </w:p>
     <w:p>
@@ -5887,15 +5830,7 @@
         <w:rPr>
           <w:lang w:val="sv-SE"/>
         </w:rPr>
-        <w:t xml:space="preserve">In the Table, ’Data offset’ is the defined start address of the data segment </w:t>
-      </w:r>
-      <w:bookmarkStart w:id="40" w:name="_GoBack"/>
-      <w:bookmarkEnd w:id="40"/>
-      <w:r>
-        <w:rPr>
-          <w:lang w:val="sv-SE"/>
-        </w:rPr>
-        <w:t>in I-SIVB configuration file.</w:t>
+        <w:t>In the Table, ’Data offset’ is the defined start address of the data segment in I-SIVB configuration file.</w:t>
       </w:r>
       <w:r>
         <w:rPr>
@@ -5909,23 +5844,39 @@
       <w:pPr>
         <w:pStyle w:val="TableCaption"/>
       </w:pPr>
-      <w:bookmarkStart w:id="41" w:name="_Toc339979083"/>
-      <w:bookmarkStart w:id="42" w:name="_Toc374340007"/>
-      <w:bookmarkStart w:id="43" w:name="_Toc217125225"/>
-      <w:bookmarkStart w:id="44" w:name="_Toc339979084"/>
-      <w:bookmarkStart w:id="45" w:name="_Toc381866402"/>
+      <w:bookmarkStart w:id="40" w:name="_Toc339979083"/>
+      <w:bookmarkStart w:id="41" w:name="_Toc374340007"/>
+      <w:bookmarkStart w:id="42" w:name="_Toc217125225"/>
+      <w:bookmarkStart w:id="43" w:name="_Toc339979084"/>
+      <w:bookmarkStart w:id="44" w:name="_Toc381866402"/>
       <w:proofErr w:type="gramStart"/>
       <w:r>
         <w:t xml:space="preserve">Table </w:t>
       </w:r>
-      <w:fldSimple w:instr=" SEQ Table \* ARABIC ">
-        <w:r>
-          <w:rPr>
-            <w:noProof/>
-          </w:rPr>
-          <w:t>1</w:t>
-        </w:r>
-      </w:fldSimple>
+      <w:r>
+        <w:fldChar w:fldCharType="begin"/>
+      </w:r>
+      <w:r>
+        <w:instrText xml:space="preserve"> SEQ Table \* ARABI</w:instrText>
+      </w:r>
+      <w:r>
+        <w:instrText xml:space="preserve">C </w:instrText>
+      </w:r>
+      <w:r>
+        <w:fldChar w:fldCharType="separate"/>
+      </w:r>
+      <w:r>
+        <w:rPr>
+          <w:noProof/>
+        </w:rPr>
+        <w:t>1</w:t>
+      </w:r>
+      <w:r>
+        <w:rPr>
+          <w:noProof/>
+        </w:rPr>
+        <w:fldChar w:fldCharType="end"/>
+      </w:r>
       <w:r>
         <w:t>.</w:t>
       </w:r>
@@ -5936,17 +5887,17 @@
       <w:r>
         <w:tab/>
       </w:r>
+      <w:bookmarkEnd w:id="40"/>
+      <w:r>
+        <w:rPr>
+          <w:u w:val="single"/>
+        </w:rPr>
+        <w:t>Reflect Memory Data Format with Location Address</w:t>
+      </w:r>
       <w:bookmarkEnd w:id="41"/>
-      <w:r>
-        <w:rPr>
-          <w:u w:val="single"/>
-        </w:rPr>
-        <w:t>Reflect Memory Data Format with Location Address</w:t>
-      </w:r>
       <w:bookmarkEnd w:id="42"/>
       <w:bookmarkEnd w:id="43"/>
       <w:bookmarkEnd w:id="44"/>
-      <w:bookmarkEnd w:id="45"/>
     </w:p>
     <w:tbl>
       <w:tblPr>
@@ -6307,17 +6258,17 @@
       <w:pPr>
         <w:pStyle w:val="Heading3"/>
       </w:pPr>
-      <w:bookmarkStart w:id="46" w:name="_Toc379975885"/>
-      <w:bookmarkStart w:id="47" w:name="_Toc379984108"/>
-      <w:bookmarkStart w:id="48" w:name="_Toc380134755"/>
-      <w:bookmarkStart w:id="49" w:name="_Toc381866383"/>
+      <w:bookmarkStart w:id="45" w:name="_Toc379975885"/>
+      <w:bookmarkStart w:id="46" w:name="_Toc379984108"/>
+      <w:bookmarkStart w:id="47" w:name="_Toc380134755"/>
+      <w:bookmarkStart w:id="48" w:name="_Toc381866383"/>
       <w:r>
         <w:t>Data Read and Write Rules</w:t>
       </w:r>
+      <w:bookmarkEnd w:id="45"/>
       <w:bookmarkEnd w:id="46"/>
       <w:bookmarkEnd w:id="47"/>
       <w:bookmarkEnd w:id="48"/>
-      <w:bookmarkEnd w:id="49"/>
       <w:r>
         <w:t xml:space="preserve"> </w:t>
       </w:r>
@@ -6425,133 +6376,167 @@
       <w:pPr>
         <w:pStyle w:val="Heading3"/>
       </w:pPr>
-      <w:bookmarkStart w:id="50" w:name="_Toc379975886"/>
-      <w:bookmarkStart w:id="51" w:name="_Toc379984109"/>
-      <w:bookmarkStart w:id="52" w:name="_Toc380134756"/>
-      <w:bookmarkStart w:id="53" w:name="_Toc381866384"/>
+      <w:bookmarkStart w:id="49" w:name="_Toc379975886"/>
+      <w:bookmarkStart w:id="50" w:name="_Toc379984109"/>
+      <w:bookmarkStart w:id="51" w:name="_Toc380134756"/>
+      <w:bookmarkStart w:id="52" w:name="_Toc381866384"/>
       <w:r>
         <w:lastRenderedPageBreak/>
         <w:t>Data Status</w:t>
       </w:r>
+      <w:bookmarkEnd w:id="49"/>
       <w:bookmarkEnd w:id="50"/>
       <w:bookmarkEnd w:id="51"/>
+      <w:r>
+        <w:t xml:space="preserve"> Setting</w:t>
+      </w:r>
       <w:bookmarkEnd w:id="52"/>
-      <w:r>
-        <w:t xml:space="preserve"> Setting</w:t>
-      </w:r>
+    </w:p>
+    <w:p>
+      <w:r>
+        <w:t>As is mentioned above,</w:t>
+      </w:r>
+      <w:r>
+        <w:t xml:space="preserve"> we save the first</w:t>
+      </w:r>
+      <w:r>
+        <w:t xml:space="preserve"> </w:t>
+      </w:r>
+      <w:r>
+        <w:t>8</w:t>
+      </w:r>
+      <w:r>
+        <w:t xml:space="preserve"> </w:t>
+      </w:r>
+      <w:r>
+        <w:t xml:space="preserve">byte of the data segment marking the data segment status. For example, when data source </w:t>
+      </w:r>
+      <w:r>
+        <w:t xml:space="preserve">has </w:t>
+      </w:r>
+      <w:r>
+        <w:t>not generated the data yet, the status can tell the data</w:t>
+      </w:r>
+      <w:r>
+        <w:t xml:space="preserve"> is</w:t>
+      </w:r>
+      <w:r>
+        <w:t xml:space="preserve"> not ready for others to use.</w:t>
+      </w:r>
+    </w:p>
+    <w:p>
+      <w:r>
+        <w:t xml:space="preserve">Currently, we define </w:t>
+      </w:r>
+      <w:r>
+        <w:t>two</w:t>
+      </w:r>
+      <w:r>
+        <w:t xml:space="preserve"> statuses for each data segment.</w:t>
+      </w:r>
+    </w:p>
+    <w:p>
+      <w:r>
+        <w:t>Status1: No Data</w:t>
+      </w:r>
+      <w:r>
+        <w:t xml:space="preserve">, Use </w:t>
+      </w:r>
+      <w:r>
+        <w:t>0x0000 0000 0000 0000</w:t>
+      </w:r>
+    </w:p>
+    <w:p>
+      <w:r>
+        <w:t xml:space="preserve">Status2: </w:t>
+      </w:r>
+      <w:r>
+        <w:t>Data in working</w:t>
+      </w:r>
+      <w:r>
+        <w:t>, Use 0xFF</w:t>
+      </w:r>
+      <w:r>
+        <w:t>FF FFFF FFFF FFFF</w:t>
+      </w:r>
+    </w:p>
+    <w:p/>
+    <w:p>
+      <w:r>
+        <w:t xml:space="preserve">Each time when data generator write the data into </w:t>
+      </w:r>
+      <w:r>
+        <w:t>reflect memory</w:t>
+      </w:r>
+      <w:r>
+        <w:t xml:space="preserve"> network, it shall write the Stat</w:t>
+      </w:r>
+      <w:r>
+        <w:t>us ‘Data in working</w:t>
+      </w:r>
+      <w:r>
+        <w:t xml:space="preserve">’ </w:t>
+      </w:r>
+      <w:r>
+        <w:t>as the head data to</w:t>
+      </w:r>
+      <w:r>
+        <w:t xml:space="preserve"> the data segment (all the data segment is defined longer</w:t>
+      </w:r>
+      <w:r>
+        <w:t xml:space="preserve"> at least 8bytes</w:t>
+      </w:r>
+      <w:r>
+        <w:t xml:space="preserve"> than the data in use).</w:t>
+      </w:r>
+    </w:p>
+    <w:p>
+      <w:r>
+        <w:t>Each time when data generator pause</w:t>
+      </w:r>
+      <w:r>
+        <w:t>s</w:t>
+      </w:r>
+      <w:r>
+        <w:t xml:space="preserve"> for reasons, it shall write the Status ‘</w:t>
+      </w:r>
+      <w:r>
+        <w:t>No Data</w:t>
+      </w:r>
+      <w:r>
+        <w:t>’</w:t>
+      </w:r>
+      <w:r>
+        <w:t xml:space="preserve"> on to the </w:t>
+      </w:r>
+      <w:r>
+        <w:t>head 8bytes</w:t>
+      </w:r>
+      <w:r>
+        <w:t xml:space="preserve"> of the data segment. When data generator would stop sending out data, it shall write the ‘</w:t>
+      </w:r>
+      <w:r>
+        <w:t>No Data</w:t>
+      </w:r>
+      <w:r>
+        <w:t>’ status onto the same data address.</w:t>
+      </w:r>
+    </w:p>
+    <w:p>
+      <w:r>
+        <w:t xml:space="preserve">There may be situations such as system crash; it may not able to set the data segment status to be </w:t>
+      </w:r>
+      <w:r>
+        <w:t>No Data</w:t>
+      </w:r>
+      <w:r>
+        <w:t>. These situations are ignored here.</w:t>
+      </w:r>
+    </w:p>
+    <w:p>
+      <w:bookmarkStart w:id="53" w:name="_GoBack"/>
       <w:bookmarkEnd w:id="53"/>
     </w:p>
-    <w:p>
-      <w:r>
-        <w:t>As is mentioned above,</w:t>
-      </w:r>
-      <w:r>
-        <w:t xml:space="preserve"> we save the first</w:t>
-      </w:r>
-      <w:r>
-        <w:t xml:space="preserve"> </w:t>
-      </w:r>
-      <w:r>
-        <w:t>8</w:t>
-      </w:r>
-      <w:r>
-        <w:t xml:space="preserve"> </w:t>
-      </w:r>
-      <w:r>
-        <w:t xml:space="preserve">byte of the data segment marking the data segment status. For example, when data source </w:t>
-      </w:r>
-      <w:r>
-        <w:t xml:space="preserve">has </w:t>
-      </w:r>
-      <w:r>
-        <w:t>not generated the data yet, the status can tell the data</w:t>
-      </w:r>
-      <w:r>
-        <w:t xml:space="preserve"> is</w:t>
-      </w:r>
-      <w:r>
-        <w:t xml:space="preserve"> not ready for others to use.</w:t>
-      </w:r>
-    </w:p>
-    <w:p>
-      <w:r>
-        <w:t>Currently, we define three statuses for each data segment.</w:t>
-      </w:r>
-    </w:p>
-    <w:p>
-      <w:r>
-        <w:t xml:space="preserve">Status1: Shutdown, Use </w:t>
-      </w:r>
-      <w:r>
-        <w:t>0x0000 0000 0000 0000</w:t>
-      </w:r>
-    </w:p>
-    <w:p>
-      <w:r>
-        <w:t>Status2: On Updating, Use 0xFF</w:t>
-      </w:r>
-      <w:r>
-        <w:t>FF FFFF FFFF FFFF</w:t>
-      </w:r>
-    </w:p>
-    <w:p>
-      <w:r>
-        <w:t>Status3: Pause or Unknown status, Use other value</w:t>
-      </w:r>
-      <w:r>
-        <w:t>s</w:t>
-      </w:r>
-      <w:r>
-        <w:t xml:space="preserve"> except above.</w:t>
-      </w:r>
-    </w:p>
-    <w:p/>
-    <w:p>
-      <w:r>
-        <w:t xml:space="preserve">Each time when data generator write the data into </w:t>
-      </w:r>
-      <w:r>
-        <w:t>reflect memory</w:t>
-      </w:r>
-      <w:r>
-        <w:t xml:space="preserve"> network, it shall write the Status ‘On updating’ </w:t>
-      </w:r>
-      <w:r>
-        <w:t>as the head data to</w:t>
-      </w:r>
-      <w:r>
-        <w:t xml:space="preserve"> the data segment (all the data segment is defined longer</w:t>
-      </w:r>
-      <w:r>
-        <w:t xml:space="preserve"> at least 8bytes</w:t>
-      </w:r>
-      <w:r>
-        <w:t xml:space="preserve"> than the data in use).</w:t>
-      </w:r>
-    </w:p>
-    <w:p>
-      <w:r>
-        <w:t xml:space="preserve">Each time when data generator pause for reasons, it shall write the Status ‘Pause or Unknown </w:t>
-      </w:r>
-      <w:r>
-        <w:t>status’</w:t>
-      </w:r>
-      <w:r>
-        <w:t xml:space="preserve"> on to the </w:t>
-      </w:r>
-      <w:r>
-        <w:t>head 8bytes</w:t>
-      </w:r>
-      <w:r>
-        <w:t xml:space="preserve"> of the data segment. When data generator would stop sending out data, it shall write the ‘Shutdown’ status onto the same data address.</w:t>
-      </w:r>
-    </w:p>
-    <w:p>
-      <w:r>
-        <w:t>There may be situations such as system crash; it may not able to set the data segment status to be Shutdown. These situations are ignored here.</w:t>
-      </w:r>
-    </w:p>
-    <w:p/>
     <w:p>
       <w:r>
         <w:t xml:space="preserve">For I-SIVB, the Iron Bird and FCS-Mini-Rig generate the Data1 </w:t>
@@ -7028,27 +7013,14 @@
       <w:r>
         <w:t xml:space="preserve">Figure </w:t>
       </w:r>
-      <w:r>
-        <w:fldChar w:fldCharType="begin"/>
-      </w:r>
-      <w:r>
-        <w:instrText xml:space="preserve"> SEQ Figure \* ARABIC </w:instrText>
-      </w:r>
-      <w:r>
-        <w:fldChar w:fldCharType="separate"/>
-      </w:r>
-      <w:r>
-        <w:rPr>
-          <w:noProof/>
-        </w:rPr>
-        <w:t>4</w:t>
-      </w:r>
-      <w:r>
-        <w:rPr>
-          <w:noProof/>
-        </w:rPr>
-        <w:fldChar w:fldCharType="end"/>
-      </w:r>
+      <w:fldSimple w:instr=" SEQ Figure \* ARABIC ">
+        <w:r>
+          <w:rPr>
+            <w:noProof/>
+          </w:rPr>
+          <w:t>4</w:t>
+        </w:r>
+      </w:fldSimple>
       <w:r>
         <w:t>.</w:t>
       </w:r>
@@ -7151,27 +7123,14 @@
       <w:r>
         <w:t xml:space="preserve">Figure </w:t>
       </w:r>
-      <w:r>
-        <w:fldChar w:fldCharType="begin"/>
-      </w:r>
-      <w:r>
-        <w:instrText xml:space="preserve"> SEQ Figure \* ARABIC </w:instrText>
-      </w:r>
-      <w:r>
-        <w:fldChar w:fldCharType="separate"/>
-      </w:r>
-      <w:r>
-        <w:rPr>
-          <w:noProof/>
-        </w:rPr>
-        <w:t>5</w:t>
-      </w:r>
-      <w:r>
-        <w:rPr>
-          <w:noProof/>
-        </w:rPr>
-        <w:fldChar w:fldCharType="end"/>
-      </w:r>
+      <w:fldSimple w:instr=" SEQ Figure \* ARABIC ">
+        <w:r>
+          <w:rPr>
+            <w:noProof/>
+          </w:rPr>
+          <w:t>5</w:t>
+        </w:r>
+      </w:fldSimple>
       <w:r>
         <w:t>.</w:t>
       </w:r>
@@ -7407,27 +7366,14 @@
       <w:r>
         <w:t xml:space="preserve">Figure </w:t>
       </w:r>
-      <w:r>
-        <w:fldChar w:fldCharType="begin"/>
-      </w:r>
-      <w:r>
-        <w:instrText xml:space="preserve"> SEQ Figure \* ARABIC </w:instrText>
-      </w:r>
-      <w:r>
-        <w:fldChar w:fldCharType="separate"/>
-      </w:r>
-      <w:r>
-        <w:rPr>
-          <w:noProof/>
-        </w:rPr>
-        <w:t>6</w:t>
-      </w:r>
-      <w:r>
-        <w:rPr>
-          <w:noProof/>
-        </w:rPr>
-        <w:fldChar w:fldCharType="end"/>
-      </w:r>
+      <w:fldSimple w:instr=" SEQ Figure \* ARABIC ">
+        <w:r>
+          <w:rPr>
+            <w:noProof/>
+          </w:rPr>
+          <w:t>6</w:t>
+        </w:r>
+      </w:fldSimple>
       <w:r>
         <w:t>.</w:t>
       </w:r>
@@ -7624,7 +7570,7 @@
         <w:sz w:val="22"/>
         <w:szCs w:val="22"/>
       </w:rPr>
-      <w:t>11</w:t>
+      <w:t>10</w:t>
     </w:r>
     <w:r>
       <w:rPr>
@@ -11684,7 +11630,6 @@
     <w:basedOn w:val="TableNormal"/>
     <w:rsid w:val="00462AC3"/>
     <w:tblPr>
-      <w:tblInd w:w="0" w:type="dxa"/>
       <w:tblBorders>
         <w:top w:val="single" w:sz="4" w:space="0" w:color="auto"/>
         <w:left w:val="single" w:sz="4" w:space="0" w:color="auto"/>
@@ -11693,12 +11638,6 @@
         <w:insideH w:val="single" w:sz="4" w:space="0" w:color="auto"/>
         <w:insideV w:val="single" w:sz="4" w:space="0" w:color="auto"/>
       </w:tblBorders>
-      <w:tblCellMar>
-        <w:top w:w="0" w:type="dxa"/>
-        <w:left w:w="108" w:type="dxa"/>
-        <w:bottom w:w="0" w:type="dxa"/>
-        <w:right w:w="108" w:type="dxa"/>
-      </w:tblCellMar>
     </w:tblPr>
   </w:style>
   <w:style w:type="character" w:customStyle="1" w:styleId="BodyTextChar">
@@ -12782,7 +12721,6 @@
     <w:basedOn w:val="TableNormal"/>
     <w:rsid w:val="00462AC3"/>
     <w:tblPr>
-      <w:tblInd w:w="0" w:type="dxa"/>
       <w:tblBorders>
         <w:top w:val="single" w:sz="4" w:space="0" w:color="auto"/>
         <w:left w:val="single" w:sz="4" w:space="0" w:color="auto"/>
@@ -12791,12 +12729,6 @@
         <w:insideH w:val="single" w:sz="4" w:space="0" w:color="auto"/>
         <w:insideV w:val="single" w:sz="4" w:space="0" w:color="auto"/>
       </w:tblBorders>
-      <w:tblCellMar>
-        <w:top w:w="0" w:type="dxa"/>
-        <w:left w:w="108" w:type="dxa"/>
-        <w:bottom w:w="0" w:type="dxa"/>
-        <w:right w:w="108" w:type="dxa"/>
-      </w:tblCellMar>
     </w:tblPr>
   </w:style>
   <w:style w:type="character" w:customStyle="1" w:styleId="BodyTextChar">
@@ -13147,7 +13079,7 @@
 </file>
 
 <file path=customXml/itemProps1.xml><?xml version="1.0" encoding="utf-8"?>
-<ds:datastoreItem xmlns:ds="http://schemas.openxmlformats.org/officeDocument/2006/customXml" ds:itemID="{3D700056-10D3-4B30-927C-E30F5616C276}">
+<ds:datastoreItem xmlns:ds="http://schemas.openxmlformats.org/officeDocument/2006/customXml" ds:itemID="{A760AC5E-2DAC-4490-8461-75831D318738}">
   <ds:schemaRefs>
     <ds:schemaRef ds:uri="http://schemas.openxmlformats.org/officeDocument/2006/bibliography"/>
   </ds:schemaRefs>

</xml_diff>

<commit_message>
rewrite the design doc
</commit_message>
<xml_diff>
--- a/I-SIVB-ReflectMemoryConverter/Design document for I-SIVB Reflect Memory Converter.docx
+++ b/I-SIVB-ReflectMemoryConverter/Design document for I-SIVB Reflect Memory Converter.docx
@@ -4769,14 +4769,27 @@
       <w:r>
         <w:t xml:space="preserve">Figure </w:t>
       </w:r>
-      <w:fldSimple w:instr=" SEQ Figure \* ARABIC ">
-        <w:r>
-          <w:rPr>
-            <w:noProof/>
-          </w:rPr>
-          <w:t>1</w:t>
-        </w:r>
-      </w:fldSimple>
+      <w:r>
+        <w:fldChar w:fldCharType="begin"/>
+      </w:r>
+      <w:r>
+        <w:instrText xml:space="preserve"> SEQ Figure \* ARABIC </w:instrText>
+      </w:r>
+      <w:r>
+        <w:fldChar w:fldCharType="separate"/>
+      </w:r>
+      <w:r>
+        <w:rPr>
+          <w:noProof/>
+        </w:rPr>
+        <w:t>1</w:t>
+      </w:r>
+      <w:r>
+        <w:rPr>
+          <w:noProof/>
+        </w:rPr>
+        <w:fldChar w:fldCharType="end"/>
+      </w:r>
       <w:r>
         <w:t>.</w:t>
       </w:r>
@@ -4915,14 +4928,27 @@
       <w:r>
         <w:t xml:space="preserve">Figure </w:t>
       </w:r>
-      <w:fldSimple w:instr=" SEQ Figure \* ARABIC ">
-        <w:r>
-          <w:rPr>
-            <w:noProof/>
-          </w:rPr>
-          <w:t>2</w:t>
-        </w:r>
-      </w:fldSimple>
+      <w:r>
+        <w:fldChar w:fldCharType="begin"/>
+      </w:r>
+      <w:r>
+        <w:instrText xml:space="preserve"> SEQ Figure \* ARABIC </w:instrText>
+      </w:r>
+      <w:r>
+        <w:fldChar w:fldCharType="separate"/>
+      </w:r>
+      <w:r>
+        <w:rPr>
+          <w:noProof/>
+        </w:rPr>
+        <w:t>2</w:t>
+      </w:r>
+      <w:r>
+        <w:rPr>
+          <w:noProof/>
+        </w:rPr>
+        <w:fldChar w:fldCharType="end"/>
+      </w:r>
       <w:bookmarkEnd w:id="19"/>
       <w:r>
         <w:t>.</w:t>
@@ -5023,14 +5049,27 @@
       <w:r>
         <w:t xml:space="preserve">Figure </w:t>
       </w:r>
-      <w:fldSimple w:instr=" SEQ Figure \* ARABIC ">
-        <w:r>
-          <w:rPr>
-            <w:noProof/>
-          </w:rPr>
-          <w:t>3</w:t>
-        </w:r>
-      </w:fldSimple>
+      <w:r>
+        <w:fldChar w:fldCharType="begin"/>
+      </w:r>
+      <w:r>
+        <w:instrText xml:space="preserve"> SEQ Figure \* ARABIC </w:instrText>
+      </w:r>
+      <w:r>
+        <w:fldChar w:fldCharType="separate"/>
+      </w:r>
+      <w:r>
+        <w:rPr>
+          <w:noProof/>
+        </w:rPr>
+        <w:t>3</w:t>
+      </w:r>
+      <w:r>
+        <w:rPr>
+          <w:noProof/>
+        </w:rPr>
+        <w:fldChar w:fldCharType="end"/>
+      </w:r>
       <w:r>
         <w:t>.</w:t>
       </w:r>
@@ -5409,6 +5448,11 @@
         <w:t>It includes the data selection and the data segment addresses in the reflect memory.</w:t>
       </w:r>
     </w:p>
+    <w:p>
+      <w:r>
+        <w:t xml:space="preserve">There are specific parameter addresses for data1 as well. </w:t>
+      </w:r>
+    </w:p>
     <w:p/>
     <w:p>
       <w:r>
@@ -5524,11 +5568,79 @@
     </w:p>
     <w:p>
       <w:r>
+        <w:tab/>
+      </w:r>
+      <w:r>
+        <w:tab/>
+      </w:r>
+      <w:r>
+        <w:tab/>
+      </w:r>
+      <w:r>
+        <w:tab/>
+      </w:r>
+      <w:r>
+        <w:tab/>
+      </w:r>
+      <w:r>
+        <w:tab/>
+      </w:r>
+      <w:r>
+        <w:tab/>
+      </w:r>
+      <w:r>
+        <w:tab/>
+        <w:t xml:space="preserve">      </w:t>
+      </w:r>
+      <w:r>
+        <w:t>&lt;</w:t>
+      </w:r>
+      <w:proofErr w:type="spellStart"/>
+      <w:r>
+        <w:t>ParameterAddress</w:t>
+      </w:r>
+      <w:proofErr w:type="spellEnd"/>
+      <w:r>
+        <w:t>&gt;</w:t>
+      </w:r>
+    </w:p>
+    <w:p>
+      <w:r>
+        <w:t xml:space="preserve">        &lt;Parameter name="Static Pressure" from="0x1504E69" to="0x1504E70"/&gt;</w:t>
+      </w:r>
+    </w:p>
+    <w:p>
+      <w:r>
+        <w:t xml:space="preserve">        ….</w:t>
+      </w:r>
+    </w:p>
+    <w:p>
+      <w:r>
+        <w:t xml:space="preserve">      &lt;</w:t>
+      </w:r>
+      <w:r>
+        <w:t>/</w:t>
+      </w:r>
+      <w:proofErr w:type="spellStart"/>
+      <w:r>
+        <w:t>ParameterA</w:t>
+      </w:r>
+      <w:r>
+        <w:t>ddress</w:t>
+      </w:r>
+      <w:proofErr w:type="spellEnd"/>
+      <w:r>
+        <w:t>&gt;</w:t>
+      </w:r>
+    </w:p>
+    <w:p>
+      <w:r>
         <w:t xml:space="preserve">    &lt;/IronBirdData1&gt;</w:t>
       </w:r>
     </w:p>
     <w:p>
       <w:r>
+        <w:lastRenderedPageBreak/>
         <w:t xml:space="preserve">    &lt;FCSMiniRigData1&gt;</w:t>
       </w:r>
     </w:p>
@@ -5539,6 +5651,48 @@
     </w:p>
     <w:p>
       <w:r>
+        <w:t xml:space="preserve">     </w:t>
+      </w:r>
+      <w:r>
+        <w:t>&lt;</w:t>
+      </w:r>
+      <w:proofErr w:type="spellStart"/>
+      <w:r>
+        <w:t>ParameterAddress</w:t>
+      </w:r>
+      <w:proofErr w:type="spellEnd"/>
+      <w:r>
+        <w:t>&gt;</w:t>
+      </w:r>
+    </w:p>
+    <w:p>
+      <w:r>
+        <w:t xml:space="preserve">        &lt;Parameter name="Static Pressure" from="0xF04E69" to="0xF04E70"/&gt;</w:t>
+      </w:r>
+    </w:p>
+    <w:p>
+      <w:r>
+        <w:t xml:space="preserve">        …</w:t>
+      </w:r>
+    </w:p>
+    <w:p>
+      <w:r>
+        <w:t xml:space="preserve">     &lt;/</w:t>
+      </w:r>
+      <w:r>
+        <w:t xml:space="preserve"> </w:t>
+      </w:r>
+      <w:proofErr w:type="spellStart"/>
+      <w:r>
+        <w:t>ParameterAddress</w:t>
+      </w:r>
+      <w:proofErr w:type="spellEnd"/>
+      <w:r>
+        <w:t xml:space="preserve"> &gt;</w:t>
+      </w:r>
+    </w:p>
+    <w:p>
+      <w:r>
         <w:t xml:space="preserve">    &lt;/FCSMiniRigData1&gt;</w:t>
       </w:r>
     </w:p>
@@ -5562,7 +5716,6 @@
     </w:p>
     <w:p>
       <w:r>
-        <w:lastRenderedPageBreak/>
         <w:t xml:space="preserve">    &lt;Data4 offset="B0C000" end="B0CFFF"/&gt;</w:t>
       </w:r>
     </w:p>
@@ -5657,7 +5810,10 @@
         <w:t xml:space="preserve"> </w:t>
       </w:r>
       <w:r>
-        <w:t>will read data at the ‘IronBirdData1’ at the memory address as ‘&lt;Data offset="B09000" end="B09FFF"/&gt;’.</w:t>
+        <w:t>will read data at the ‘IronBirdData1’ at the memory address as ‘&lt;Data offset="B09000" e</w:t>
+      </w:r>
+      <w:r>
+        <w:t>nd="B09FFF"/&gt;’ and map the bytes to the right fields by using the specific parameter address.</w:t>
       </w:r>
     </w:p>
     <w:p>
@@ -5698,7 +5854,22 @@
         <w:t xml:space="preserve"> </w:t>
       </w:r>
       <w:r>
-        <w:t>will read data at the ‘&lt;FCSMiniRigData1&gt;’ at the memory address as ‘Data offset="B07000" end="B07FFF"’.</w:t>
+        <w:t>will read data at the ‘&lt;FCSMiniRigData1&gt;’ at the memory address as ‘</w:t>
+      </w:r>
+      <w:r>
+        <w:t>&lt;</w:t>
+      </w:r>
+      <w:r>
+        <w:t>Dat</w:t>
+      </w:r>
+      <w:r>
+        <w:t>a offset="B07000" end="B07FFF"</w:t>
+      </w:r>
+      <w:r>
+        <w:t xml:space="preserve">/&gt;’ </w:t>
+      </w:r>
+      <w:r>
+        <w:t>and map the bytes to the right fields by using the specific parameter address.</w:t>
       </w:r>
     </w:p>
     <w:p>
@@ -5853,30 +6024,14 @@
       <w:r>
         <w:t xml:space="preserve">Table </w:t>
       </w:r>
-      <w:r>
-        <w:fldChar w:fldCharType="begin"/>
-      </w:r>
-      <w:r>
-        <w:instrText xml:space="preserve"> SEQ Table \* ARABI</w:instrText>
-      </w:r>
-      <w:r>
-        <w:instrText xml:space="preserve">C </w:instrText>
-      </w:r>
-      <w:r>
-        <w:fldChar w:fldCharType="separate"/>
-      </w:r>
-      <w:r>
-        <w:rPr>
-          <w:noProof/>
-        </w:rPr>
-        <w:t>1</w:t>
-      </w:r>
-      <w:r>
-        <w:rPr>
-          <w:noProof/>
-        </w:rPr>
-        <w:fldChar w:fldCharType="end"/>
-      </w:r>
+      <w:fldSimple w:instr=" SEQ Table \* ARABIC ">
+        <w:r>
+          <w:rPr>
+            <w:noProof/>
+          </w:rPr>
+          <w:t>1</w:t>
+        </w:r>
+      </w:fldSimple>
       <w:r>
         <w:t>.</w:t>
       </w:r>
@@ -6263,6 +6418,7 @@
       <w:bookmarkStart w:id="47" w:name="_Toc380134755"/>
       <w:bookmarkStart w:id="48" w:name="_Toc381866383"/>
       <w:r>
+        <w:lastRenderedPageBreak/>
         <w:t>Data Read and Write Rules</w:t>
       </w:r>
       <w:bookmarkEnd w:id="45"/>
@@ -6381,7 +6537,6 @@
       <w:bookmarkStart w:id="51" w:name="_Toc380134756"/>
       <w:bookmarkStart w:id="52" w:name="_Toc381866384"/>
       <w:r>
-        <w:lastRenderedPageBreak/>
         <w:t>Data Status</w:t>
       </w:r>
       <w:bookmarkEnd w:id="49"/>
@@ -6533,82 +6688,79 @@
         <w:t>. These situations are ignored here.</w:t>
       </w:r>
     </w:p>
-    <w:p>
-      <w:bookmarkStart w:id="53" w:name="_GoBack"/>
+    <w:p/>
+    <w:p>
+      <w:r>
+        <w:t xml:space="preserve">For I-SIVB, the Iron Bird and FCS-Mini-Rig generate the Data1 </w:t>
+      </w:r>
+      <w:r>
+        <w:t xml:space="preserve">parameters </w:t>
+      </w:r>
+      <w:r>
+        <w:t>for I-SIVB to use; they shall also maintain the Data Status Value following the rules above.</w:t>
+      </w:r>
+    </w:p>
+    <w:p>
+      <w:r>
+        <w:t xml:space="preserve">For I-SIVB, it shall generate Data4 </w:t>
+      </w:r>
+      <w:r>
+        <w:t xml:space="preserve">parameters </w:t>
+      </w:r>
+      <w:r>
+        <w:t xml:space="preserve">for </w:t>
+      </w:r>
+      <w:r>
+        <w:t xml:space="preserve">reflect memory </w:t>
+      </w:r>
+      <w:r>
+        <w:t xml:space="preserve">network; it shall update the Data Status according to its own running status (VAIS running/Pause or shutdown). </w:t>
+      </w:r>
+    </w:p>
+    <w:p/>
+    <w:p>
+      <w:r>
+        <w:t xml:space="preserve">When I-SIVB is to read the data from </w:t>
+      </w:r>
+      <w:r>
+        <w:t xml:space="preserve">reflect memory </w:t>
+      </w:r>
+      <w:r>
+        <w:t>network, it shall read the Status first, and then behave according to the status.</w:t>
+      </w:r>
+    </w:p>
+    <w:p>
+      <w:r>
+        <w:t>Other systems as Iron Bird, FCS-Mini-Rig shall read the Status as well if need.</w:t>
+      </w:r>
+    </w:p>
+    <w:p>
+      <w:pPr>
+        <w:pStyle w:val="Heading1"/>
+      </w:pPr>
+      <w:bookmarkStart w:id="53" w:name="_Toc379984110"/>
+      <w:bookmarkStart w:id="54" w:name="_Toc380134757"/>
+      <w:bookmarkStart w:id="55" w:name="_Toc381866385"/>
+      <w:r>
+        <w:t>Detail design</w:t>
+      </w:r>
       <w:bookmarkEnd w:id="53"/>
-    </w:p>
-    <w:p>
-      <w:r>
-        <w:t xml:space="preserve">For I-SIVB, the Iron Bird and FCS-Mini-Rig generate the Data1 </w:t>
-      </w:r>
-      <w:r>
-        <w:t xml:space="preserve">parameters </w:t>
-      </w:r>
-      <w:r>
-        <w:t>for I-SIVB to use; they shall also maintain the Data Status Value following the rules above.</w:t>
-      </w:r>
-    </w:p>
-    <w:p>
-      <w:r>
-        <w:t xml:space="preserve">For I-SIVB, it shall generate Data4 </w:t>
-      </w:r>
-      <w:r>
-        <w:t xml:space="preserve">parameters </w:t>
-      </w:r>
-      <w:r>
-        <w:t xml:space="preserve">for </w:t>
-      </w:r>
-      <w:r>
-        <w:t xml:space="preserve">reflect memory </w:t>
-      </w:r>
-      <w:r>
-        <w:t xml:space="preserve">network; it shall update the Data Status according to its own running status (VAIS running/Pause or shutdown). </w:t>
-      </w:r>
-    </w:p>
-    <w:p/>
-    <w:p>
-      <w:r>
-        <w:t xml:space="preserve">When I-SIVB is to read the data from </w:t>
-      </w:r>
-      <w:r>
-        <w:t xml:space="preserve">reflect memory </w:t>
-      </w:r>
-      <w:r>
-        <w:t>network, it shall read the Status first, and then behave according to the status.</w:t>
-      </w:r>
-    </w:p>
-    <w:p>
-      <w:r>
-        <w:t>Other systems as Iron Bird, FCS-Mini-Rig shall read the Status as well if need.</w:t>
-      </w:r>
-    </w:p>
-    <w:p>
-      <w:pPr>
-        <w:pStyle w:val="Heading1"/>
-      </w:pPr>
-      <w:bookmarkStart w:id="54" w:name="_Toc379984110"/>
-      <w:bookmarkStart w:id="55" w:name="_Toc380134757"/>
-      <w:bookmarkStart w:id="56" w:name="_Toc381866385"/>
-      <w:r>
-        <w:t>Detail design</w:t>
-      </w:r>
       <w:bookmarkEnd w:id="54"/>
       <w:bookmarkEnd w:id="55"/>
+    </w:p>
+    <w:p>
+      <w:pPr>
+        <w:pStyle w:val="Heading2"/>
+      </w:pPr>
+      <w:bookmarkStart w:id="56" w:name="_Toc379984111"/>
+      <w:bookmarkStart w:id="57" w:name="_Toc380134758"/>
+      <w:bookmarkStart w:id="58" w:name="_Toc381866386"/>
+      <w:r>
+        <w:t>Development environment</w:t>
+      </w:r>
       <w:bookmarkEnd w:id="56"/>
-    </w:p>
-    <w:p>
-      <w:pPr>
-        <w:pStyle w:val="Heading2"/>
-      </w:pPr>
-      <w:bookmarkStart w:id="57" w:name="_Toc379984111"/>
-      <w:bookmarkStart w:id="58" w:name="_Toc380134758"/>
-      <w:bookmarkStart w:id="59" w:name="_Toc381866386"/>
-      <w:r>
-        <w:t>Development environment</w:t>
-      </w:r>
       <w:bookmarkEnd w:id="57"/>
       <w:bookmarkEnd w:id="58"/>
-      <w:bookmarkEnd w:id="59"/>
     </w:p>
     <w:p>
       <w:pPr>
@@ -6697,15 +6849,15 @@
       <w:pPr>
         <w:pStyle w:val="Heading2"/>
       </w:pPr>
-      <w:bookmarkStart w:id="60" w:name="_Toc379984112"/>
-      <w:bookmarkStart w:id="61" w:name="_Toc380134759"/>
-      <w:bookmarkStart w:id="62" w:name="_Toc381866387"/>
+      <w:bookmarkStart w:id="59" w:name="_Toc379984112"/>
+      <w:bookmarkStart w:id="60" w:name="_Toc380134759"/>
+      <w:bookmarkStart w:id="61" w:name="_Toc381866387"/>
       <w:r>
         <w:t>Main modules</w:t>
       </w:r>
+      <w:bookmarkEnd w:id="59"/>
       <w:bookmarkEnd w:id="60"/>
       <w:bookmarkEnd w:id="61"/>
-      <w:bookmarkEnd w:id="62"/>
       <w:r>
         <w:t xml:space="preserve"> </w:t>
       </w:r>
@@ -6733,178 +6885,178 @@
       <w:pPr>
         <w:pStyle w:val="Heading3"/>
       </w:pPr>
-      <w:bookmarkStart w:id="63" w:name="_Toc379984113"/>
-      <w:bookmarkStart w:id="64" w:name="_Toc380134760"/>
-      <w:bookmarkStart w:id="65" w:name="_Toc381866388"/>
-      <w:r>
+      <w:bookmarkStart w:id="62" w:name="_Toc379984113"/>
+      <w:bookmarkStart w:id="63" w:name="_Toc380134760"/>
+      <w:bookmarkStart w:id="64" w:name="_Toc381866388"/>
+      <w:r>
+        <w:lastRenderedPageBreak/>
         <w:t>C# reflect memory card driver</w:t>
       </w:r>
+      <w:bookmarkEnd w:id="62"/>
       <w:bookmarkEnd w:id="63"/>
       <w:bookmarkEnd w:id="64"/>
+    </w:p>
+    <w:p>
+      <w:r>
+        <w:t xml:space="preserve">Firstly, we use C++ language to </w:t>
+      </w:r>
+      <w:r>
+        <w:t>encapsulate</w:t>
+      </w:r>
+      <w:r>
+        <w:t xml:space="preserve"> the data structures defined in the c head file, and generate the C++ dynamic link library using the original C driver.</w:t>
+      </w:r>
+    </w:p>
+    <w:p>
+      <w:r>
+        <w:t xml:space="preserve">Secondly, we </w:t>
+      </w:r>
+      <w:r>
+        <w:t>develop</w:t>
+      </w:r>
+      <w:r>
+        <w:t xml:space="preserve"> C# </w:t>
+      </w:r>
+      <w:r>
+        <w:t>dynamic link library</w:t>
+      </w:r>
+      <w:r>
+        <w:t xml:space="preserve"> </w:t>
+      </w:r>
+      <w:r>
+        <w:t>based on</w:t>
+      </w:r>
+      <w:r>
+        <w:t xml:space="preserve"> the C++ dynamic link library</w:t>
+      </w:r>
+      <w:r>
+        <w:t xml:space="preserve"> above</w:t>
+      </w:r>
+      <w:r>
+        <w:t xml:space="preserve"> </w:t>
+      </w:r>
+      <w:r>
+        <w:t xml:space="preserve">for </w:t>
+      </w:r>
+      <w:r>
+        <w:t>I-SIVB RMC</w:t>
+      </w:r>
+      <w:r>
+        <w:t xml:space="preserve"> software to use.</w:t>
+      </w:r>
+    </w:p>
+    <w:p>
+      <w:pPr>
+        <w:pStyle w:val="Heading3"/>
+      </w:pPr>
+      <w:bookmarkStart w:id="65" w:name="_Toc379984114"/>
+      <w:bookmarkStart w:id="66" w:name="_Toc380134761"/>
+      <w:bookmarkStart w:id="67" w:name="_Toc381866389"/>
+      <w:r>
+        <w:t>Configuration loader</w:t>
+      </w:r>
       <w:bookmarkEnd w:id="65"/>
-    </w:p>
-    <w:p>
-      <w:r>
-        <w:t xml:space="preserve">Firstly, we use C++ language to </w:t>
-      </w:r>
-      <w:r>
-        <w:t>encapsulate</w:t>
-      </w:r>
-      <w:r>
-        <w:t xml:space="preserve"> the data structures defined in the c head file, and generate the C++ dynamic link library using the original C driver.</w:t>
-      </w:r>
-    </w:p>
-    <w:p>
-      <w:r>
-        <w:t xml:space="preserve">Secondly, we </w:t>
-      </w:r>
-      <w:r>
-        <w:t>develop</w:t>
-      </w:r>
-      <w:r>
-        <w:t xml:space="preserve"> C# </w:t>
-      </w:r>
-      <w:r>
-        <w:t>dynamic link library</w:t>
-      </w:r>
-      <w:r>
-        <w:t xml:space="preserve"> </w:t>
-      </w:r>
-      <w:r>
-        <w:t>based on</w:t>
-      </w:r>
-      <w:r>
-        <w:t xml:space="preserve"> the C++ dynamic link library</w:t>
-      </w:r>
-      <w:r>
-        <w:t xml:space="preserve"> above</w:t>
-      </w:r>
-      <w:r>
-        <w:t xml:space="preserve"> </w:t>
-      </w:r>
-      <w:r>
-        <w:t xml:space="preserve">for </w:t>
-      </w:r>
-      <w:r>
-        <w:t>I-SIVB RMC</w:t>
-      </w:r>
-      <w:r>
-        <w:t xml:space="preserve"> software to use.</w:t>
-      </w:r>
-    </w:p>
-    <w:p>
-      <w:pPr>
-        <w:pStyle w:val="Heading3"/>
-      </w:pPr>
-      <w:bookmarkStart w:id="66" w:name="_Toc379984114"/>
-      <w:bookmarkStart w:id="67" w:name="_Toc380134761"/>
-      <w:bookmarkStart w:id="68" w:name="_Toc381866389"/>
-      <w:r>
-        <w:t>Configuration loader</w:t>
-      </w:r>
       <w:bookmarkEnd w:id="66"/>
       <w:bookmarkEnd w:id="67"/>
+      <w:r>
+        <w:t xml:space="preserve"> </w:t>
+      </w:r>
+    </w:p>
+    <w:p>
+      <w:r>
+        <w:t xml:space="preserve">The I-SIVB Configuration contains </w:t>
+      </w:r>
+      <w:r>
+        <w:t xml:space="preserve">reflect memory </w:t>
+      </w:r>
+      <w:r>
+        <w:t>network configurations and VAIS information.</w:t>
+      </w:r>
+    </w:p>
+    <w:p>
+      <w:r>
+        <w:t>This function is to read the xml files and</w:t>
+      </w:r>
+      <w:r>
+        <w:t xml:space="preserve"> initialize the software configurations</w:t>
+      </w:r>
+      <w:r>
+        <w:t xml:space="preserve">.   </w:t>
+      </w:r>
+    </w:p>
+    <w:p>
+      <w:pPr>
+        <w:pStyle w:val="Heading3"/>
+      </w:pPr>
+      <w:bookmarkStart w:id="68" w:name="_Toc379984115"/>
+      <w:bookmarkStart w:id="69" w:name="_Toc380134762"/>
+      <w:bookmarkStart w:id="70" w:name="_Toc381866390"/>
+      <w:r>
+        <w:t>VAIS operator</w:t>
+      </w:r>
       <w:bookmarkEnd w:id="68"/>
-      <w:r>
-        <w:t xml:space="preserve"> </w:t>
-      </w:r>
-    </w:p>
-    <w:p>
-      <w:r>
-        <w:t xml:space="preserve">The I-SIVB Configuration contains </w:t>
-      </w:r>
-      <w:r>
-        <w:t xml:space="preserve">reflect memory </w:t>
-      </w:r>
-      <w:r>
-        <w:t>network configurations and VAIS information.</w:t>
-      </w:r>
-    </w:p>
-    <w:p>
-      <w:r>
-        <w:t>This function is to read the xml files and</w:t>
-      </w:r>
-      <w:r>
-        <w:t xml:space="preserve"> initialize the software configurations</w:t>
-      </w:r>
-      <w:r>
-        <w:t xml:space="preserve">.   </w:t>
-      </w:r>
-    </w:p>
-    <w:p>
-      <w:pPr>
-        <w:pStyle w:val="Heading3"/>
-      </w:pPr>
-      <w:bookmarkStart w:id="69" w:name="_Toc379984115"/>
-      <w:bookmarkStart w:id="70" w:name="_Toc380134762"/>
-      <w:bookmarkStart w:id="71" w:name="_Toc381866390"/>
-      <w:r>
-        <w:lastRenderedPageBreak/>
-        <w:t>VAIS operator</w:t>
-      </w:r>
       <w:bookmarkEnd w:id="69"/>
       <w:bookmarkEnd w:id="70"/>
+      <w:r>
+        <w:t xml:space="preserve"> </w:t>
+      </w:r>
+    </w:p>
+    <w:p>
+      <w:r>
+        <w:t>This module is to get the VAIS parameter information and initialize the VAIS handles for use.</w:t>
+      </w:r>
+    </w:p>
+    <w:p>
+      <w:r>
+        <w:t>It provides all the useful VAIS operations based on API provided by CommonSimDotNet.dll.</w:t>
+      </w:r>
+    </w:p>
+    <w:p>
+      <w:pPr>
+        <w:pStyle w:val="Heading3"/>
+      </w:pPr>
+      <w:bookmarkStart w:id="71" w:name="_Toc379984116"/>
+      <w:bookmarkStart w:id="72" w:name="_Toc380134763"/>
+      <w:bookmarkStart w:id="73" w:name="_Toc381866391"/>
+      <w:r>
+        <w:t>RFM operator</w:t>
+      </w:r>
       <w:bookmarkEnd w:id="71"/>
-      <w:r>
-        <w:t xml:space="preserve"> </w:t>
-      </w:r>
-    </w:p>
-    <w:p>
-      <w:r>
-        <w:t>This module is to get the VAIS parameter information and initialize the VAIS handles for use.</w:t>
-      </w:r>
-    </w:p>
-    <w:p>
-      <w:r>
-        <w:t>It provides all the useful VAIS operations based on API provided by CommonSimDotNet.dll.</w:t>
-      </w:r>
-    </w:p>
-    <w:p>
-      <w:pPr>
-        <w:pStyle w:val="Heading3"/>
-      </w:pPr>
-      <w:bookmarkStart w:id="72" w:name="_Toc379984116"/>
-      <w:bookmarkStart w:id="73" w:name="_Toc380134763"/>
-      <w:bookmarkStart w:id="74" w:name="_Toc381866391"/>
-      <w:r>
-        <w:t>RFM operator</w:t>
-      </w:r>
       <w:bookmarkEnd w:id="72"/>
       <w:bookmarkEnd w:id="73"/>
+      <w:r>
+        <w:t xml:space="preserve"> </w:t>
+      </w:r>
+    </w:p>
+    <w:p>
+      <w:r>
+        <w:t xml:space="preserve">This module is to get the </w:t>
+      </w:r>
+      <w:r>
+        <w:t xml:space="preserve">reflect memory </w:t>
+      </w:r>
+      <w:r>
+        <w:t>configuration data and initialize the Reflect memory card.</w:t>
+      </w:r>
+    </w:p>
+    <w:p>
+      <w:r>
+        <w:t>It provides all the useful Reflect memory card operations based on API provided by C# Reflect Memory Card Driver.</w:t>
+      </w:r>
+    </w:p>
+    <w:p>
+      <w:pPr>
+        <w:pStyle w:val="Heading3"/>
+      </w:pPr>
+      <w:bookmarkStart w:id="74" w:name="_Toc379984117"/>
+      <w:bookmarkStart w:id="75" w:name="_Toc380134764"/>
+      <w:bookmarkStart w:id="76" w:name="_Toc381866392"/>
+      <w:r>
+        <w:t>Adapter</w:t>
+      </w:r>
       <w:bookmarkEnd w:id="74"/>
-      <w:r>
-        <w:t xml:space="preserve"> </w:t>
-      </w:r>
-    </w:p>
-    <w:p>
-      <w:r>
-        <w:t xml:space="preserve">This module is to get the </w:t>
-      </w:r>
-      <w:r>
-        <w:t xml:space="preserve">reflect memory </w:t>
-      </w:r>
-      <w:r>
-        <w:t>configuration data and initialize the Reflect memory card.</w:t>
-      </w:r>
-    </w:p>
-    <w:p>
-      <w:r>
-        <w:t>It provides all the useful Reflect memory card operations based on API provided by C# Reflect Memory Card Driver.</w:t>
-      </w:r>
-    </w:p>
-    <w:p>
-      <w:pPr>
-        <w:pStyle w:val="Heading3"/>
-      </w:pPr>
-      <w:bookmarkStart w:id="75" w:name="_Toc379984117"/>
-      <w:bookmarkStart w:id="76" w:name="_Toc380134764"/>
-      <w:bookmarkStart w:id="77" w:name="_Toc381866392"/>
-      <w:r>
-        <w:t>Adapter</w:t>
-      </w:r>
       <w:bookmarkEnd w:id="75"/>
       <w:bookmarkEnd w:id="76"/>
-      <w:bookmarkEnd w:id="77"/>
       <w:r>
         <w:t xml:space="preserve"> </w:t>
       </w:r>
@@ -6954,9 +7106,9 @@
         <w:lastRenderedPageBreak/>
         <w:drawing>
           <wp:inline distT="0" distB="0" distL="0" distR="0">
-            <wp:extent cx="5433646" cy="6526666"/>
-            <wp:effectExtent l="0" t="0" r="0" b="7620"/>
-            <wp:docPr id="16" name="Picture 16"/>
+            <wp:extent cx="5563377" cy="5430008"/>
+            <wp:effectExtent l="0" t="0" r="0" b="0"/>
+            <wp:docPr id="1" name="Picture 1"/>
             <wp:cNvGraphicFramePr>
               <a:graphicFrameLocks xmlns:a="http://schemas.openxmlformats.org/drawingml/2006/main" noChangeAspect="1"/>
             </wp:cNvGraphicFramePr>
@@ -6964,10 +7116,8 @@
               <a:graphicData uri="http://schemas.openxmlformats.org/drawingml/2006/picture">
                 <pic:pic xmlns:pic="http://schemas.openxmlformats.org/drawingml/2006/picture">
                   <pic:nvPicPr>
-                    <pic:cNvPr id="0" name="Picture 9"/>
-                    <pic:cNvPicPr>
-                      <a:picLocks noChangeAspect="1" noChangeArrowheads="1"/>
-                    </pic:cNvPicPr>
+                    <pic:cNvPr id="0" name="Capture.PNG"/>
+                    <pic:cNvPicPr/>
                   </pic:nvPicPr>
                   <pic:blipFill>
                     <a:blip r:embed="rId16">
@@ -6977,23 +7127,18 @@
                         </a:ext>
                       </a:extLst>
                     </a:blip>
-                    <a:srcRect/>
                     <a:stretch>
                       <a:fillRect/>
                     </a:stretch>
                   </pic:blipFill>
-                  <pic:spPr bwMode="auto">
+                  <pic:spPr>
                     <a:xfrm>
                       <a:off x="0" y="0"/>
-                      <a:ext cx="5435461" cy="6528846"/>
+                      <a:ext cx="5563377" cy="5430008"/>
                     </a:xfrm>
                     <a:prstGeom prst="rect">
                       <a:avLst/>
                     </a:prstGeom>
-                    <a:noFill/>
-                    <a:ln>
-                      <a:noFill/>
-                    </a:ln>
                   </pic:spPr>
                 </pic:pic>
               </a:graphicData>
@@ -7001,6 +7146,8 @@
           </wp:inline>
         </w:drawing>
       </w:r>
+      <w:bookmarkStart w:id="77" w:name="_GoBack"/>
+      <w:bookmarkEnd w:id="77"/>
     </w:p>
     <w:p>
       <w:pPr>
@@ -7013,14 +7160,27 @@
       <w:r>
         <w:t xml:space="preserve">Figure </w:t>
       </w:r>
-      <w:fldSimple w:instr=" SEQ Figure \* ARABIC ">
-        <w:r>
-          <w:rPr>
-            <w:noProof/>
-          </w:rPr>
-          <w:t>4</w:t>
-        </w:r>
-      </w:fldSimple>
+      <w:r>
+        <w:fldChar w:fldCharType="begin"/>
+      </w:r>
+      <w:r>
+        <w:instrText xml:space="preserve"> SEQ Figure \* ARABIC </w:instrText>
+      </w:r>
+      <w:r>
+        <w:fldChar w:fldCharType="separate"/>
+      </w:r>
+      <w:r>
+        <w:rPr>
+          <w:noProof/>
+        </w:rPr>
+        <w:t>4</w:t>
+      </w:r>
+      <w:r>
+        <w:rPr>
+          <w:noProof/>
+        </w:rPr>
+        <w:fldChar w:fldCharType="end"/>
+      </w:r>
       <w:r>
         <w:t>.</w:t>
       </w:r>
@@ -7123,14 +7283,27 @@
       <w:r>
         <w:t xml:space="preserve">Figure </w:t>
       </w:r>
-      <w:fldSimple w:instr=" SEQ Figure \* ARABIC ">
-        <w:r>
-          <w:rPr>
-            <w:noProof/>
-          </w:rPr>
-          <w:t>5</w:t>
-        </w:r>
-      </w:fldSimple>
+      <w:r>
+        <w:fldChar w:fldCharType="begin"/>
+      </w:r>
+      <w:r>
+        <w:instrText xml:space="preserve"> SEQ Figure \* ARABIC </w:instrText>
+      </w:r>
+      <w:r>
+        <w:fldChar w:fldCharType="separate"/>
+      </w:r>
+      <w:r>
+        <w:rPr>
+          <w:noProof/>
+        </w:rPr>
+        <w:t>5</w:t>
+      </w:r>
+      <w:r>
+        <w:rPr>
+          <w:noProof/>
+        </w:rPr>
+        <w:fldChar w:fldCharType="end"/>
+      </w:r>
       <w:r>
         <w:t>.</w:t>
       </w:r>
@@ -7366,14 +7539,27 @@
       <w:r>
         <w:t xml:space="preserve">Figure </w:t>
       </w:r>
-      <w:fldSimple w:instr=" SEQ Figure \* ARABIC ">
-        <w:r>
-          <w:rPr>
-            <w:noProof/>
-          </w:rPr>
-          <w:t>6</w:t>
-        </w:r>
-      </w:fldSimple>
+      <w:r>
+        <w:fldChar w:fldCharType="begin"/>
+      </w:r>
+      <w:r>
+        <w:instrText xml:space="preserve"> SEQ Figure \* ARABIC </w:instrText>
+      </w:r>
+      <w:r>
+        <w:fldChar w:fldCharType="separate"/>
+      </w:r>
+      <w:r>
+        <w:rPr>
+          <w:noProof/>
+        </w:rPr>
+        <w:t>6</w:t>
+      </w:r>
+      <w:r>
+        <w:rPr>
+          <w:noProof/>
+        </w:rPr>
+        <w:fldChar w:fldCharType="end"/>
+      </w:r>
       <w:r>
         <w:t>.</w:t>
       </w:r>
@@ -7570,7 +7756,7 @@
         <w:sz w:val="22"/>
         <w:szCs w:val="22"/>
       </w:rPr>
-      <w:t>10</w:t>
+      <w:t>13</w:t>
     </w:r>
     <w:r>
       <w:rPr>
@@ -13079,7 +13265,7 @@
 </file>
 
 <file path=customXml/itemProps1.xml><?xml version="1.0" encoding="utf-8"?>
-<ds:datastoreItem xmlns:ds="http://schemas.openxmlformats.org/officeDocument/2006/customXml" ds:itemID="{A760AC5E-2DAC-4490-8461-75831D318738}">
+<ds:datastoreItem xmlns:ds="http://schemas.openxmlformats.org/officeDocument/2006/customXml" ds:itemID="{B8404775-B52F-4AC6-8550-7DF9DD80953A}">
   <ds:schemaRefs>
     <ds:schemaRef ds:uri="http://schemas.openxmlformats.org/officeDocument/2006/bibliography"/>
   </ds:schemaRefs>

</xml_diff>

<commit_message>
did the modification again
</commit_message>
<xml_diff>
--- a/I-SIVB-ReflectMemoryConverter/Design document for I-SIVB Reflect Memory Converter.docx
+++ b/I-SIVB-ReflectMemoryConverter/Design document for I-SIVB Reflect Memory Converter.docx
@@ -175,7 +175,23 @@
           <w:sz w:val="20"/>
           <w:lang w:eastAsia="zh-CN"/>
         </w:rPr>
-        <w:t>Building 3, Digital Hub, 555 Dong Chuan R</w:t>
+        <w:t xml:space="preserve">Building 3, Digital Hub, 555 Dong </w:t>
+      </w:r>
+      <w:proofErr w:type="spellStart"/>
+      <w:r>
+        <w:rPr>
+          <w:sz w:val="20"/>
+          <w:lang w:eastAsia="zh-CN"/>
+        </w:rPr>
+        <w:t>Chuan</w:t>
+      </w:r>
+      <w:proofErr w:type="spellEnd"/>
+      <w:r>
+        <w:rPr>
+          <w:sz w:val="20"/>
+          <w:lang w:eastAsia="zh-CN"/>
+        </w:rPr>
+        <w:t xml:space="preserve"> R</w:t>
       </w:r>
       <w:r>
         <w:rPr>
@@ -645,9 +661,11 @@
       <w:r>
         <w:t xml:space="preserve"> </w:t>
       </w:r>
+      <w:proofErr w:type="gramStart"/>
       <w:r>
         <w:t>column</w:t>
       </w:r>
+      <w:proofErr w:type="gramEnd"/>
       <w:r>
         <w:t xml:space="preserve"> below</w:t>
       </w:r>
@@ -719,7 +737,15 @@
         <w:t>considered a “Formal Release”</w:t>
       </w:r>
       <w:r>
-        <w:t>. Can support DRL deliveries to the customer if the contractual requirements are met. Pre-production documents undergo a pre-production checking and approval process prior to release.</w:t>
+        <w:t xml:space="preserve">. </w:t>
+      </w:r>
+      <w:proofErr w:type="gramStart"/>
+      <w:r>
+        <w:t>Can support DRL deliveries to the customer if the contractual requirements are met.</w:t>
+      </w:r>
+      <w:proofErr w:type="gramEnd"/>
+      <w:r>
+        <w:t xml:space="preserve"> Pre-production documents undergo a pre-production checking and approval process prior to release.</w:t>
       </w:r>
       <w:r>
         <w:t xml:space="preserve"> Revisions are indicated by 1, 2, 3, etc.</w:t>
@@ -739,8 +765,13 @@
         <w:t>AVIAGE SYSTEMS’</w:t>
       </w:r>
       <w:r>
-        <w:t xml:space="preserve"> highest level of control and best effort as a company.  Supports full-production efforts.</w:t>
-      </w:r>
+        <w:t xml:space="preserve"> highest level of control and best effort as a company.  </w:t>
+      </w:r>
+      <w:proofErr w:type="gramStart"/>
+      <w:r>
+        <w:t>Supports full-production efforts.</w:t>
+      </w:r>
+      <w:proofErr w:type="gramEnd"/>
       <w:r>
         <w:t xml:space="preserve"> </w:t>
       </w:r>
@@ -1149,6 +1180,7 @@
                 <w:sz w:val="20"/>
               </w:rPr>
             </w:pPr>
+            <w:proofErr w:type="spellStart"/>
             <w:r>
               <w:rPr>
                 <w:rFonts w:cs="Arial"/>
@@ -1156,6 +1188,7 @@
               </w:rPr>
               <w:t>Julian.Xie</w:t>
             </w:r>
+            <w:proofErr w:type="spellEnd"/>
           </w:p>
         </w:tc>
       </w:tr>
@@ -1312,6 +1345,7 @@
                 <w:sz w:val="20"/>
               </w:rPr>
             </w:pPr>
+            <w:proofErr w:type="spellStart"/>
             <w:r>
               <w:rPr>
                 <w:rFonts w:cs="Arial"/>
@@ -1319,6 +1353,7 @@
               </w:rPr>
               <w:t>Julian.Xie</w:t>
             </w:r>
+            <w:proofErr w:type="spellEnd"/>
           </w:p>
         </w:tc>
       </w:tr>
@@ -1401,21 +1436,7 @@
                 <w:rFonts w:cs="Arial"/>
                 <w:sz w:val="20"/>
               </w:rPr>
-              <w:t>15</w:t>
-            </w:r>
-            <w:r>
-              <w:rPr>
-                <w:rFonts w:cs="Arial"/>
-                <w:sz w:val="20"/>
-              </w:rPr>
-              <w:t>030</w:t>
-            </w:r>
-            <w:r>
-              <w:rPr>
-                <w:rFonts w:cs="Arial"/>
-                <w:sz w:val="20"/>
-              </w:rPr>
-              <w:t>6</w:t>
+              <w:t>150306</w:t>
             </w:r>
           </w:p>
         </w:tc>
@@ -1442,28 +1463,74 @@
                 <w:rFonts w:cs="Arial"/>
                 <w:sz w:val="20"/>
               </w:rPr>
-              <w:t xml:space="preserve">Change based on </w:t>
+              <w:t xml:space="preserve">Change based </w:t>
+            </w:r>
+            <w:proofErr w:type="gramStart"/>
+            <w:r>
+              <w:rPr>
+                <w:rFonts w:cs="Arial"/>
+                <w:sz w:val="20"/>
+              </w:rPr>
+              <w:t xml:space="preserve">on </w:t>
             </w:r>
             <w:r>
               <w:rPr>
                 <w:rFonts w:cs="Arial"/>
                 <w:sz w:val="20"/>
               </w:rPr>
-              <w:t xml:space="preserve"> ECM919-C07ACPS-GEA-00983-00</w:t>
+              <w:t xml:space="preserve"> ECM919</w:t>
+            </w:r>
+            <w:proofErr w:type="gramEnd"/>
+            <w:r>
+              <w:rPr>
+                <w:rFonts w:cs="Arial"/>
+                <w:sz w:val="20"/>
+              </w:rPr>
+              <w:t>-C07ACPS-GEA-00983-00</w:t>
             </w:r>
             <w:r>
               <w:rPr>
                 <w:rFonts w:cs="Arial"/>
                 <w:sz w:val="20"/>
               </w:rPr>
-              <w:t xml:space="preserve"> and</w:t>
+              <w:t>.</w:t>
+            </w:r>
+          </w:p>
+          <w:p>
+            <w:pPr>
+              <w:keepNext/>
+              <w:rPr>
+                <w:rFonts w:cs="Arial"/>
+                <w:sz w:val="20"/>
+              </w:rPr>
+            </w:pPr>
+            <w:r>
+              <w:rPr>
+                <w:rFonts w:cs="Arial"/>
+                <w:sz w:val="20"/>
+              </w:rPr>
+              <w:t xml:space="preserve">Access the RFM data using addresses defined by </w:t>
             </w:r>
             <w:r>
               <w:rPr>
                 <w:rFonts w:cs="Arial" w:hint="eastAsia"/>
                 <w:sz w:val="20"/>
               </w:rPr>
-              <w:t xml:space="preserve"> the detailed addr</w:t>
+              <w:t xml:space="preserve">the </w:t>
+            </w:r>
+            <w:r>
+              <w:rPr>
+                <w:rFonts w:cs="Arial"/>
+                <w:sz w:val="20"/>
+              </w:rPr>
+              <w:t>‘</w:t>
+            </w:r>
+            <w:r>
+              <w:rPr>
+                <w:rFonts w:cs="Arial" w:hint="eastAsia"/>
+                <w:sz w:val="20"/>
+              </w:rPr>
+              <w:t>detailed addr</w:t>
             </w:r>
             <w:r>
               <w:rPr>
@@ -1484,8 +1551,35 @@
                 <w:rFonts w:cs="Arial"/>
                 <w:sz w:val="20"/>
               </w:rPr>
+              <w:t>’</w:t>
+            </w:r>
+            <w:r>
+              <w:rPr>
+                <w:rFonts w:cs="Arial"/>
+                <w:sz w:val="20"/>
+              </w:rPr>
               <w:t xml:space="preserve"> from COMAC</w:t>
             </w:r>
+            <w:bookmarkStart w:id="0" w:name="_GoBack"/>
+            <w:bookmarkEnd w:id="0"/>
+          </w:p>
+          <w:p>
+            <w:pPr>
+              <w:keepNext/>
+              <w:rPr>
+                <w:rFonts w:cs="Arial"/>
+                <w:sz w:val="20"/>
+              </w:rPr>
+            </w:pPr>
+          </w:p>
+          <w:p>
+            <w:pPr>
+              <w:keepNext/>
+              <w:rPr>
+                <w:rFonts w:cs="Arial"/>
+                <w:sz w:val="20"/>
+              </w:rPr>
+            </w:pPr>
           </w:p>
         </w:tc>
         <w:tc>
@@ -1526,6 +1620,7 @@
                 <w:sz w:val="20"/>
               </w:rPr>
             </w:pPr>
+            <w:proofErr w:type="spellStart"/>
             <w:r>
               <w:rPr>
                 <w:rFonts w:cs="Arial"/>
@@ -1533,8 +1628,7 @@
               </w:rPr>
               <w:t>Neal.Cao</w:t>
             </w:r>
-            <w:bookmarkStart w:id="0" w:name="_GoBack"/>
-            <w:bookmarkEnd w:id="0"/>
+            <w:proofErr w:type="spellEnd"/>
           </w:p>
         </w:tc>
       </w:tr>
@@ -4946,32 +5040,24 @@
       </w:pPr>
       <w:bookmarkStart w:id="18" w:name="_Toc380134556"/>
       <w:bookmarkStart w:id="19" w:name="_Toc381866396"/>
+      <w:proofErr w:type="gramStart"/>
       <w:r>
         <w:t xml:space="preserve">Figure </w:t>
       </w:r>
-      <w:r>
-        <w:fldChar w:fldCharType="begin"/>
-      </w:r>
-      <w:r>
-        <w:instrText xml:space="preserve"> SEQ Figure \* ARABIC </w:instrText>
-      </w:r>
-      <w:r>
-        <w:fldChar w:fldCharType="separate"/>
-      </w:r>
-      <w:r>
-        <w:rPr>
-          <w:noProof/>
-        </w:rPr>
-        <w:t>1</w:t>
-      </w:r>
-      <w:r>
-        <w:rPr>
-          <w:noProof/>
-        </w:rPr>
-        <w:fldChar w:fldCharType="end"/>
-      </w:r>
-      <w:r>
-        <w:t xml:space="preserve">.  </w:t>
+      <w:fldSimple w:instr=" SEQ Figure \* ARABIC ">
+        <w:r>
+          <w:rPr>
+            <w:noProof/>
+          </w:rPr>
+          <w:t>1</w:t>
+        </w:r>
+      </w:fldSimple>
+      <w:r>
+        <w:t>.</w:t>
+      </w:r>
+      <w:proofErr w:type="gramEnd"/>
+      <w:r>
+        <w:t xml:space="preserve">  </w:t>
       </w:r>
       <w:r>
         <w:tab/>
@@ -5100,33 +5186,25 @@
       <w:bookmarkStart w:id="20" w:name="_Ref353802759"/>
       <w:bookmarkStart w:id="21" w:name="_Toc380134557"/>
       <w:bookmarkStart w:id="22" w:name="_Toc381866397"/>
+      <w:proofErr w:type="gramStart"/>
       <w:r>
         <w:t xml:space="preserve">Figure </w:t>
       </w:r>
-      <w:r>
-        <w:fldChar w:fldCharType="begin"/>
-      </w:r>
-      <w:r>
-        <w:instrText xml:space="preserve"> SEQ Figure \* ARABIC </w:instrText>
-      </w:r>
-      <w:r>
-        <w:fldChar w:fldCharType="separate"/>
-      </w:r>
-      <w:r>
-        <w:rPr>
-          <w:noProof/>
-        </w:rPr>
-        <w:t>2</w:t>
-      </w:r>
-      <w:r>
-        <w:rPr>
-          <w:noProof/>
-        </w:rPr>
-        <w:fldChar w:fldCharType="end"/>
-      </w:r>
+      <w:fldSimple w:instr=" SEQ Figure \* ARABIC ">
+        <w:r>
+          <w:rPr>
+            <w:noProof/>
+          </w:rPr>
+          <w:t>2</w:t>
+        </w:r>
+      </w:fldSimple>
       <w:bookmarkEnd w:id="20"/>
       <w:r>
-        <w:t xml:space="preserve">.  </w:t>
+        <w:t>.</w:t>
+      </w:r>
+      <w:proofErr w:type="gramEnd"/>
+      <w:r>
+        <w:t xml:space="preserve">  </w:t>
       </w:r>
       <w:r>
         <w:tab/>
@@ -5216,32 +5294,24 @@
       <w:bookmarkStart w:id="23" w:name="_Toc380134558"/>
       <w:bookmarkStart w:id="24" w:name="_Toc381866398"/>
       <w:bookmarkStart w:id="25" w:name="_Toc339974672"/>
+      <w:proofErr w:type="gramStart"/>
       <w:r>
         <w:t xml:space="preserve">Figure </w:t>
       </w:r>
-      <w:r>
-        <w:fldChar w:fldCharType="begin"/>
-      </w:r>
-      <w:r>
-        <w:instrText xml:space="preserve"> SEQ Figure \* ARABIC </w:instrText>
-      </w:r>
-      <w:r>
-        <w:fldChar w:fldCharType="separate"/>
-      </w:r>
-      <w:r>
-        <w:rPr>
-          <w:noProof/>
-        </w:rPr>
-        <w:t>3</w:t>
-      </w:r>
-      <w:r>
-        <w:rPr>
-          <w:noProof/>
-        </w:rPr>
-        <w:fldChar w:fldCharType="end"/>
-      </w:r>
-      <w:r>
-        <w:t xml:space="preserve">.  </w:t>
+      <w:fldSimple w:instr=" SEQ Figure \* ARABIC ">
+        <w:r>
+          <w:rPr>
+            <w:noProof/>
+          </w:rPr>
+          <w:t>3</w:t>
+        </w:r>
+      </w:fldSimple>
+      <w:r>
+        <w:t>.</w:t>
+      </w:r>
+      <w:proofErr w:type="gramEnd"/>
+      <w:r>
+        <w:t xml:space="preserve">  </w:t>
       </w:r>
       <w:r>
         <w:tab/>
@@ -5401,7 +5471,15 @@
         <w:t>Param</w:t>
       </w:r>
       <w:r>
-        <w:t>eter and the property ‘DataFormatType’ to be ‘Double’. Our software also supported several other data types but currently we use ‘Double’.</w:t>
+        <w:t>eter and the property ‘</w:t>
+      </w:r>
+      <w:proofErr w:type="spellStart"/>
+      <w:r>
+        <w:t>DataFormatType</w:t>
+      </w:r>
+      <w:proofErr w:type="spellEnd"/>
+      <w:r>
+        <w:t>’ to be ‘Double’. Our software also supported several other data types but currently we use ‘Double’.</w:t>
       </w:r>
     </w:p>
     <w:p>
@@ -5411,12 +5489,76 @@
     </w:p>
     <w:p>
       <w:r>
-        <w:t>&lt;NonProtocolMessage MsgName="Data1" DisplayName="Data1" TransmissionPeriod="50"&gt;</w:t>
-      </w:r>
-    </w:p>
-    <w:p>
-      <w:r>
-        <w:t xml:space="preserve">    &lt;NonProtocolParam ParamName="Data1_1" DisplayName="Static Pressure" DataFormatType="Double” /&gt;</w:t>
+        <w:t>&lt;</w:t>
+      </w:r>
+      <w:proofErr w:type="spellStart"/>
+      <w:r>
+        <w:t>NonProtocolMessage</w:t>
+      </w:r>
+      <w:proofErr w:type="spellEnd"/>
+      <w:r>
+        <w:t xml:space="preserve"> </w:t>
+      </w:r>
+      <w:proofErr w:type="spellStart"/>
+      <w:r>
+        <w:t>MsgName</w:t>
+      </w:r>
+      <w:proofErr w:type="spellEnd"/>
+      <w:r>
+        <w:t xml:space="preserve">="Data1" </w:t>
+      </w:r>
+      <w:proofErr w:type="spellStart"/>
+      <w:r>
+        <w:t>DisplayName</w:t>
+      </w:r>
+      <w:proofErr w:type="spellEnd"/>
+      <w:r>
+        <w:t xml:space="preserve">="Data1" </w:t>
+      </w:r>
+      <w:proofErr w:type="spellStart"/>
+      <w:r>
+        <w:t>TransmissionPeriod</w:t>
+      </w:r>
+      <w:proofErr w:type="spellEnd"/>
+      <w:r>
+        <w:t>="50"&gt;</w:t>
+      </w:r>
+    </w:p>
+    <w:p>
+      <w:r>
+        <w:t xml:space="preserve">    &lt;</w:t>
+      </w:r>
+      <w:proofErr w:type="spellStart"/>
+      <w:r>
+        <w:t>NonProtocolParam</w:t>
+      </w:r>
+      <w:proofErr w:type="spellEnd"/>
+      <w:r>
+        <w:t xml:space="preserve"> </w:t>
+      </w:r>
+      <w:proofErr w:type="spellStart"/>
+      <w:r>
+        <w:t>ParamName</w:t>
+      </w:r>
+      <w:proofErr w:type="spellEnd"/>
+      <w:r>
+        <w:t xml:space="preserve">="Data1_1" </w:t>
+      </w:r>
+      <w:proofErr w:type="spellStart"/>
+      <w:r>
+        <w:t>DisplayName</w:t>
+      </w:r>
+      <w:proofErr w:type="spellEnd"/>
+      <w:r>
+        <w:t xml:space="preserve">="Static Pressure" </w:t>
+      </w:r>
+      <w:proofErr w:type="spellStart"/>
+      <w:r>
+        <w:t>DataFormatType</w:t>
+      </w:r>
+      <w:proofErr w:type="spellEnd"/>
+      <w:r>
+        <w:t>="Double” /&gt;</w:t>
       </w:r>
     </w:p>
     <w:p>
@@ -5424,7 +5566,39 @@
         <w:ind w:firstLine="240"/>
       </w:pPr>
       <w:r>
-        <w:t>&lt;NonProtocolParam ParamName="Data1_2" DisplayName="Altitude (29.92)" DataFormatType="Double” /&gt;</w:t>
+        <w:t>&lt;</w:t>
+      </w:r>
+      <w:proofErr w:type="spellStart"/>
+      <w:r>
+        <w:t>NonProtocolParam</w:t>
+      </w:r>
+      <w:proofErr w:type="spellEnd"/>
+      <w:r>
+        <w:t xml:space="preserve"> </w:t>
+      </w:r>
+      <w:proofErr w:type="spellStart"/>
+      <w:r>
+        <w:t>ParamName</w:t>
+      </w:r>
+      <w:proofErr w:type="spellEnd"/>
+      <w:r>
+        <w:t xml:space="preserve">="Data1_2" </w:t>
+      </w:r>
+      <w:proofErr w:type="spellStart"/>
+      <w:r>
+        <w:t>DisplayName</w:t>
+      </w:r>
+      <w:proofErr w:type="spellEnd"/>
+      <w:r>
+        <w:t xml:space="preserve">="Altitude (29.92)" </w:t>
+      </w:r>
+      <w:proofErr w:type="spellStart"/>
+      <w:r>
+        <w:t>DataFormatType</w:t>
+      </w:r>
+      <w:proofErr w:type="spellEnd"/>
+      <w:r>
+        <w:t>="Double” /&gt;</w:t>
       </w:r>
     </w:p>
     <w:p>
@@ -5445,13 +5619,37 @@
     </w:p>
     <w:p>
       <w:r>
-        <w:t>&lt;Utility UtilityName="</w:t>
+        <w:t xml:space="preserve">&lt;Utility </w:t>
+      </w:r>
+      <w:proofErr w:type="spellStart"/>
+      <w:r>
+        <w:t>UtilityName</w:t>
+      </w:r>
+      <w:proofErr w:type="spellEnd"/>
+      <w:r>
+        <w:t>="</w:t>
       </w:r>
       <w:r>
         <w:t>I-SIVB RMC</w:t>
       </w:r>
       <w:r>
-        <w:t>" StartupFilePath="d://</w:t>
+        <w:t xml:space="preserve">" </w:t>
+      </w:r>
+      <w:proofErr w:type="spellStart"/>
+      <w:r>
+        <w:t>StartupFilePath</w:t>
+      </w:r>
+      <w:proofErr w:type="spellEnd"/>
+      <w:r>
+        <w:t>="d</w:t>
+      </w:r>
+      <w:proofErr w:type="gramStart"/>
+      <w:r>
+        <w:t>:/</w:t>
+      </w:r>
+      <w:proofErr w:type="gramEnd"/>
+      <w:r>
+        <w:t>/</w:t>
       </w:r>
       <w:r>
         <w:t>I-SIVB RMC</w:t>
@@ -5499,28 +5697,99 @@
     </w:p>
     <w:p/>
     <w:p>
-      <w:r>
-        <w:t>&lt;?xml version="1.0" encoding="utf-8"?&gt;</w:t>
-      </w:r>
-    </w:p>
-    <w:p>
-      <w:r>
-        <w:t>&lt;I-SIVBconfig&gt;</w:t>
-      </w:r>
-    </w:p>
-    <w:p>
-      <w:r>
-        <w:t xml:space="preserve">  &lt;RefreshRate  value="50"/&gt;</w:t>
-      </w:r>
-    </w:p>
-    <w:p>
-      <w:r>
-        <w:t xml:space="preserve">  &lt;RfmDevice  id= "0"  byteSwap="true" /&gt;</w:t>
-      </w:r>
-    </w:p>
-    <w:p>
-      <w:r>
-        <w:t xml:space="preserve">  &lt;SourceSelection firstSelection="IronBird"&gt;</w:t>
+      <w:proofErr w:type="gramStart"/>
+      <w:r>
+        <w:t>&lt;?xml</w:t>
+      </w:r>
+      <w:proofErr w:type="gramEnd"/>
+      <w:r>
+        <w:t xml:space="preserve"> version="1.0" encoding="utf-8"?&gt;</w:t>
+      </w:r>
+    </w:p>
+    <w:p>
+      <w:r>
+        <w:t>&lt;I-</w:t>
+      </w:r>
+      <w:proofErr w:type="spellStart"/>
+      <w:r>
+        <w:t>SIVBconfig</w:t>
+      </w:r>
+      <w:proofErr w:type="spellEnd"/>
+      <w:r>
+        <w:t>&gt;</w:t>
+      </w:r>
+    </w:p>
+    <w:p>
+      <w:r>
+        <w:t xml:space="preserve">  &lt;</w:t>
+      </w:r>
+      <w:proofErr w:type="spellStart"/>
+      <w:proofErr w:type="gramStart"/>
+      <w:r>
+        <w:t>RefreshRate</w:t>
+      </w:r>
+      <w:proofErr w:type="spellEnd"/>
+      <w:r>
+        <w:t xml:space="preserve">  value</w:t>
+      </w:r>
+      <w:proofErr w:type="gramEnd"/>
+      <w:r>
+        <w:t>="50"/&gt;</w:t>
+      </w:r>
+    </w:p>
+    <w:p>
+      <w:r>
+        <w:t xml:space="preserve">  &lt;</w:t>
+      </w:r>
+      <w:proofErr w:type="spellStart"/>
+      <w:proofErr w:type="gramStart"/>
+      <w:r>
+        <w:t>RfmDevice</w:t>
+      </w:r>
+      <w:proofErr w:type="spellEnd"/>
+      <w:r>
+        <w:t xml:space="preserve">  id</w:t>
+      </w:r>
+      <w:proofErr w:type="gramEnd"/>
+      <w:r>
+        <w:t xml:space="preserve">= "0"  </w:t>
+      </w:r>
+      <w:proofErr w:type="spellStart"/>
+      <w:r>
+        <w:t>byteSwap</w:t>
+      </w:r>
+      <w:proofErr w:type="spellEnd"/>
+      <w:r>
+        <w:t>="true" /&gt;</w:t>
+      </w:r>
+    </w:p>
+    <w:p>
+      <w:r>
+        <w:t xml:space="preserve">  &lt;</w:t>
+      </w:r>
+      <w:proofErr w:type="spellStart"/>
+      <w:r>
+        <w:t>SourceSelection</w:t>
+      </w:r>
+      <w:proofErr w:type="spellEnd"/>
+      <w:r>
+        <w:t xml:space="preserve"> </w:t>
+      </w:r>
+      <w:proofErr w:type="spellStart"/>
+      <w:r>
+        <w:t>firstSelection</w:t>
+      </w:r>
+      <w:proofErr w:type="spellEnd"/>
+      <w:r>
+        <w:t>="</w:t>
+      </w:r>
+      <w:proofErr w:type="spellStart"/>
+      <w:r>
+        <w:t>IronBird</w:t>
+      </w:r>
+      <w:proofErr w:type="spellEnd"/>
+      <w:r>
+        <w:t>"&gt;</w:t>
       </w:r>
     </w:p>
     <w:p>
@@ -5557,7 +5826,15 @@
       </w:r>
       <w:r>
         <w:tab/>
-        <w:t xml:space="preserve">      &lt;ParameterAddress&gt;</w:t>
+        <w:t xml:space="preserve">      &lt;</w:t>
+      </w:r>
+      <w:proofErr w:type="spellStart"/>
+      <w:r>
+        <w:t>ParameterAddress</w:t>
+      </w:r>
+      <w:proofErr w:type="spellEnd"/>
+      <w:r>
+        <w:t>&gt;</w:t>
       </w:r>
     </w:p>
     <w:p>
@@ -5575,10 +5852,18 @@
         <w:t xml:space="preserve">      &lt;</w:t>
       </w:r>
       <w:r>
-        <w:t>/ParameterA</w:t>
-      </w:r>
-      <w:r>
-        <w:t>ddress&gt;</w:t>
+        <w:t>/</w:t>
+      </w:r>
+      <w:proofErr w:type="spellStart"/>
+      <w:r>
+        <w:t>ParameterA</w:t>
+      </w:r>
+      <w:r>
+        <w:t>ddress</w:t>
+      </w:r>
+      <w:proofErr w:type="spellEnd"/>
+      <w:r>
+        <w:t>&gt;</w:t>
       </w:r>
     </w:p>
     <w:p>
@@ -5599,7 +5884,15 @@
     </w:p>
     <w:p>
       <w:r>
-        <w:t xml:space="preserve">     &lt;ParameterAddress&gt;</w:t>
+        <w:t xml:space="preserve">     &lt;</w:t>
+      </w:r>
+      <w:proofErr w:type="spellStart"/>
+      <w:r>
+        <w:t>ParameterAddress</w:t>
+      </w:r>
+      <w:proofErr w:type="spellEnd"/>
+      <w:r>
+        <w:t>&gt;</w:t>
       </w:r>
     </w:p>
     <w:p>
@@ -5619,8 +5912,13 @@
       <w:r>
         <w:t xml:space="preserve"> </w:t>
       </w:r>
-      <w:r>
-        <w:t>ParameterAddress &gt;</w:t>
+      <w:proofErr w:type="spellStart"/>
+      <w:r>
+        <w:t>ParameterAddress</w:t>
+      </w:r>
+      <w:proofErr w:type="spellEnd"/>
+      <w:r>
+        <w:t xml:space="preserve"> &gt;</w:t>
       </w:r>
     </w:p>
     <w:p>
@@ -5630,7 +5928,15 @@
     </w:p>
     <w:p>
       <w:r>
-        <w:t xml:space="preserve">  &lt;/SourceSelection&gt;</w:t>
+        <w:t xml:space="preserve">  &lt;/</w:t>
+      </w:r>
+      <w:proofErr w:type="spellStart"/>
+      <w:r>
+        <w:t>SourceSelection</w:t>
+      </w:r>
+      <w:proofErr w:type="spellEnd"/>
+      <w:r>
+        <w:t>&gt;</w:t>
       </w:r>
     </w:p>
     <w:p>
@@ -5650,23 +5956,79 @@
     </w:p>
     <w:p>
       <w:r>
-        <w:t xml:space="preserve">  &lt;VaisConfigPath value="D:\\Test System\\Works\\I-SIVB-APP\\I-SIVB\\Config\\VAIS_Config.icduser"/&gt;</w:t>
-      </w:r>
-    </w:p>
-    <w:p>
-      <w:r>
-        <w:t xml:space="preserve">  &lt;I-SIVBParticipant name = "I-SIVB_SIM_APP" description = "AVIAGE" partNumber = "1" version = "1"/&gt;</w:t>
-      </w:r>
-    </w:p>
-    <w:p>
-      <w:r>
-        <w:t>&lt;/I-SIVBconfig&gt;</w:t>
+        <w:t xml:space="preserve">  &lt;</w:t>
+      </w:r>
+      <w:proofErr w:type="spellStart"/>
+      <w:r>
+        <w:t>VaisConfigPath</w:t>
+      </w:r>
+      <w:proofErr w:type="spellEnd"/>
+      <w:r>
+        <w:t xml:space="preserve"> value="D:\\Test System\\Works\\I-SIVB-APP\\I-SIVB\\Config\\VAIS_Config.icduser"/&gt;</w:t>
+      </w:r>
+    </w:p>
+    <w:p>
+      <w:r>
+        <w:t xml:space="preserve">  &lt;I-</w:t>
+      </w:r>
+      <w:proofErr w:type="spellStart"/>
+      <w:r>
+        <w:t>SIVBParticipant</w:t>
+      </w:r>
+      <w:proofErr w:type="spellEnd"/>
+      <w:r>
+        <w:t xml:space="preserve"> name = "I-SIVB_SIM_APP" description = "AVIAGE" </w:t>
+      </w:r>
+      <w:proofErr w:type="spellStart"/>
+      <w:r>
+        <w:t>partNumber</w:t>
+      </w:r>
+      <w:proofErr w:type="spellEnd"/>
+      <w:r>
+        <w:t xml:space="preserve"> = "1" version = "1"/&gt;</w:t>
+      </w:r>
+    </w:p>
+    <w:p>
+      <w:r>
+        <w:t>&lt;/I-</w:t>
+      </w:r>
+      <w:proofErr w:type="spellStart"/>
+      <w:r>
+        <w:t>SIVBconfig</w:t>
+      </w:r>
+      <w:proofErr w:type="spellEnd"/>
+      <w:r>
+        <w:t>&gt;</w:t>
       </w:r>
     </w:p>
     <w:p/>
     <w:p>
       <w:r>
-        <w:t xml:space="preserve">When ‘SourceSelection firstSelection’ is set to be ‘"IronBird’’, </w:t>
+        <w:t>When ‘</w:t>
+      </w:r>
+      <w:proofErr w:type="spellStart"/>
+      <w:r>
+        <w:t>SourceSelection</w:t>
+      </w:r>
+      <w:proofErr w:type="spellEnd"/>
+      <w:r>
+        <w:t xml:space="preserve"> </w:t>
+      </w:r>
+      <w:proofErr w:type="spellStart"/>
+      <w:r>
+        <w:t>firstSelection</w:t>
+      </w:r>
+      <w:proofErr w:type="spellEnd"/>
+      <w:r>
+        <w:t>’ is set to be ‘"</w:t>
+      </w:r>
+      <w:proofErr w:type="spellStart"/>
+      <w:r>
+        <w:t>IronBird</w:t>
+      </w:r>
+      <w:proofErr w:type="spellEnd"/>
+      <w:r>
+        <w:t xml:space="preserve">’’, </w:t>
       </w:r>
       <w:r>
         <w:rPr>
@@ -5686,7 +6048,31 @@
     </w:p>
     <w:p>
       <w:r>
-        <w:t xml:space="preserve">When ‘SourceSelection firstSelection’ is set to be ‘FCSMiniRig’, </w:t>
+        <w:t>When ‘</w:t>
+      </w:r>
+      <w:proofErr w:type="spellStart"/>
+      <w:r>
+        <w:t>SourceSelection</w:t>
+      </w:r>
+      <w:proofErr w:type="spellEnd"/>
+      <w:r>
+        <w:t xml:space="preserve"> </w:t>
+      </w:r>
+      <w:proofErr w:type="spellStart"/>
+      <w:r>
+        <w:t>firstSelection</w:t>
+      </w:r>
+      <w:proofErr w:type="spellEnd"/>
+      <w:r>
+        <w:t>’ is set to be ‘</w:t>
+      </w:r>
+      <w:proofErr w:type="spellStart"/>
+      <w:r>
+        <w:t>FCSMiniRig</w:t>
+      </w:r>
+      <w:proofErr w:type="spellEnd"/>
+      <w:r>
+        <w:t xml:space="preserve">’, </w:t>
       </w:r>
       <w:r>
         <w:rPr>
@@ -5718,12 +6104,36 @@
     </w:p>
     <w:p>
       <w:r>
-        <w:t xml:space="preserve">‘RefreshRate’ is to configure the I-SIVB RMC software data operating time cycle (ms). </w:t>
-      </w:r>
-    </w:p>
-    <w:p>
-      <w:r>
-        <w:t>‘RfmDevice id’ is to configure the reflect memory card diver.</w:t>
+        <w:t>‘</w:t>
+      </w:r>
+      <w:proofErr w:type="spellStart"/>
+      <w:r>
+        <w:t>RefreshRate</w:t>
+      </w:r>
+      <w:proofErr w:type="spellEnd"/>
+      <w:r>
+        <w:t>’ is to configure the I-SIVB RMC software data operating time cycle (</w:t>
+      </w:r>
+      <w:proofErr w:type="spellStart"/>
+      <w:r>
+        <w:t>ms</w:t>
+      </w:r>
+      <w:proofErr w:type="spellEnd"/>
+      <w:r>
+        <w:t xml:space="preserve">). </w:t>
+      </w:r>
+    </w:p>
+    <w:p>
+      <w:r>
+        <w:t>‘</w:t>
+      </w:r>
+      <w:proofErr w:type="spellStart"/>
+      <w:r>
+        <w:t>RfmDevice</w:t>
+      </w:r>
+      <w:proofErr w:type="spellEnd"/>
+      <w:r>
+        <w:t xml:space="preserve"> id’ is to configure the reflect memory card diver.</w:t>
       </w:r>
     </w:p>
     <w:p>
@@ -5864,32 +6274,24 @@
       <w:bookmarkStart w:id="43" w:name="_Toc217125225"/>
       <w:bookmarkStart w:id="44" w:name="_Toc339979084"/>
       <w:bookmarkStart w:id="45" w:name="_Toc381866402"/>
+      <w:proofErr w:type="gramStart"/>
       <w:r>
         <w:t xml:space="preserve">Table </w:t>
       </w:r>
-      <w:r>
-        <w:fldChar w:fldCharType="begin"/>
-      </w:r>
-      <w:r>
-        <w:instrText xml:space="preserve"> SEQ Table \* ARABIC </w:instrText>
-      </w:r>
-      <w:r>
-        <w:fldChar w:fldCharType="separate"/>
-      </w:r>
-      <w:r>
-        <w:rPr>
-          <w:noProof/>
-        </w:rPr>
-        <w:t>1</w:t>
-      </w:r>
-      <w:r>
-        <w:rPr>
-          <w:noProof/>
-        </w:rPr>
-        <w:fldChar w:fldCharType="end"/>
-      </w:r>
-      <w:r>
-        <w:t xml:space="preserve">.  </w:t>
+      <w:fldSimple w:instr=" SEQ Table \* ARABIC ">
+        <w:r>
+          <w:rPr>
+            <w:noProof/>
+          </w:rPr>
+          <w:t>1</w:t>
+        </w:r>
+      </w:fldSimple>
+      <w:r>
+        <w:t>.</w:t>
+      </w:r>
+      <w:proofErr w:type="gramEnd"/>
+      <w:r>
+        <w:t xml:space="preserve">  </w:t>
       </w:r>
       <w:r>
         <w:tab/>
@@ -6464,8 +6866,21 @@
         <w:t>, Use 0xFF</w:t>
       </w:r>
       <w:r>
-        <w:t>FF FFFF FFFF FFFF</w:t>
-      </w:r>
+        <w:t xml:space="preserve">FF FFFF </w:t>
+      </w:r>
+      <w:proofErr w:type="spellStart"/>
+      <w:r>
+        <w:t>FFFF</w:t>
+      </w:r>
+      <w:proofErr w:type="spellEnd"/>
+      <w:r>
+        <w:t xml:space="preserve"> </w:t>
+      </w:r>
+      <w:proofErr w:type="spellStart"/>
+      <w:r>
+        <w:t>FFFF</w:t>
+      </w:r>
+      <w:proofErr w:type="spellEnd"/>
     </w:p>
     <w:p/>
     <w:p>
@@ -7006,32 +7421,24 @@
       <w:bookmarkStart w:id="78" w:name="_Toc354561378"/>
       <w:bookmarkStart w:id="79" w:name="_Toc380134559"/>
       <w:bookmarkStart w:id="80" w:name="_Toc381866399"/>
+      <w:proofErr w:type="gramStart"/>
       <w:r>
         <w:t xml:space="preserve">Figure </w:t>
       </w:r>
-      <w:r>
-        <w:fldChar w:fldCharType="begin"/>
-      </w:r>
-      <w:r>
-        <w:instrText xml:space="preserve"> SEQ Figure \* ARABIC </w:instrText>
-      </w:r>
-      <w:r>
-        <w:fldChar w:fldCharType="separate"/>
-      </w:r>
-      <w:r>
-        <w:rPr>
-          <w:noProof/>
-        </w:rPr>
-        <w:t>4</w:t>
-      </w:r>
-      <w:r>
-        <w:rPr>
-          <w:noProof/>
-        </w:rPr>
-        <w:fldChar w:fldCharType="end"/>
-      </w:r>
-      <w:r>
-        <w:t xml:space="preserve">.  </w:t>
+      <w:fldSimple w:instr=" SEQ Figure \* ARABIC ">
+        <w:r>
+          <w:rPr>
+            <w:noProof/>
+          </w:rPr>
+          <w:t>4</w:t>
+        </w:r>
+      </w:fldSimple>
+      <w:r>
+        <w:t>.</w:t>
+      </w:r>
+      <w:proofErr w:type="gramEnd"/>
+      <w:r>
+        <w:t xml:space="preserve">  </w:t>
       </w:r>
       <w:r>
         <w:tab/>
@@ -7124,32 +7531,24 @@
       <w:bookmarkStart w:id="81" w:name="_Toc354561379"/>
       <w:bookmarkStart w:id="82" w:name="_Toc380134560"/>
       <w:bookmarkStart w:id="83" w:name="_Toc381866400"/>
+      <w:proofErr w:type="gramStart"/>
       <w:r>
         <w:t xml:space="preserve">Figure </w:t>
       </w:r>
-      <w:r>
-        <w:fldChar w:fldCharType="begin"/>
-      </w:r>
-      <w:r>
-        <w:instrText xml:space="preserve"> SEQ Figure \* ARABIC </w:instrText>
-      </w:r>
-      <w:r>
-        <w:fldChar w:fldCharType="separate"/>
-      </w:r>
-      <w:r>
-        <w:rPr>
-          <w:noProof/>
-        </w:rPr>
-        <w:t>5</w:t>
-      </w:r>
-      <w:r>
-        <w:rPr>
-          <w:noProof/>
-        </w:rPr>
-        <w:fldChar w:fldCharType="end"/>
-      </w:r>
-      <w:r>
-        <w:t xml:space="preserve">.  </w:t>
+      <w:fldSimple w:instr=" SEQ Figure \* ARABIC ">
+        <w:r>
+          <w:rPr>
+            <w:noProof/>
+          </w:rPr>
+          <w:t>5</w:t>
+        </w:r>
+      </w:fldSimple>
+      <w:r>
+        <w:t>.</w:t>
+      </w:r>
+      <w:proofErr w:type="gramEnd"/>
+      <w:r>
+        <w:t xml:space="preserve">  </w:t>
       </w:r>
       <w:r>
         <w:tab/>
@@ -7375,32 +7774,24 @@
       <w:bookmarkStart w:id="91" w:name="_Toc354561380"/>
       <w:bookmarkStart w:id="92" w:name="_Toc380134561"/>
       <w:bookmarkStart w:id="93" w:name="_Toc381866401"/>
+      <w:proofErr w:type="gramStart"/>
       <w:r>
         <w:t xml:space="preserve">Figure </w:t>
       </w:r>
-      <w:r>
-        <w:fldChar w:fldCharType="begin"/>
-      </w:r>
-      <w:r>
-        <w:instrText xml:space="preserve"> SEQ Figure \* ARABIC </w:instrText>
-      </w:r>
-      <w:r>
-        <w:fldChar w:fldCharType="separate"/>
-      </w:r>
-      <w:r>
-        <w:rPr>
-          <w:noProof/>
-        </w:rPr>
-        <w:t>6</w:t>
-      </w:r>
-      <w:r>
-        <w:rPr>
-          <w:noProof/>
-        </w:rPr>
-        <w:fldChar w:fldCharType="end"/>
-      </w:r>
-      <w:r>
-        <w:t xml:space="preserve">.  </w:t>
+      <w:fldSimple w:instr=" SEQ Figure \* ARABIC ">
+        <w:r>
+          <w:rPr>
+            <w:noProof/>
+          </w:rPr>
+          <w:t>6</w:t>
+        </w:r>
+      </w:fldSimple>
+      <w:r>
+        <w:t>.</w:t>
+      </w:r>
+      <w:proofErr w:type="gramEnd"/>
+      <w:r>
+        <w:t xml:space="preserve">  </w:t>
       </w:r>
       <w:r>
         <w:tab/>
@@ -13100,7 +13491,7 @@
 </file>
 
 <file path=customXml/itemProps1.xml><?xml version="1.0" encoding="utf-8"?>
-<ds:datastoreItem xmlns:ds="http://schemas.openxmlformats.org/officeDocument/2006/customXml" ds:itemID="{9D86EAD9-75D0-43FD-A67E-B349915C14F4}">
+<ds:datastoreItem xmlns:ds="http://schemas.openxmlformats.org/officeDocument/2006/customXml" ds:itemID="{AEA88AAB-0AD6-49F3-B428-815378A5CEEE}">
   <ds:schemaRefs>
     <ds:schemaRef ds:uri="http://schemas.openxmlformats.org/officeDocument/2006/bibliography"/>
   </ds:schemaRefs>

</xml_diff>